<commit_message>
corrected typos and remove _N_ from default positions
</commit_message>
<xml_diff>
--- a/docs/reference/ZMA Approved Positions and Sectors.docx
+++ b/docs/reference/ZMA Approved Positions and Sectors.docx
@@ -4779,15 +4779,15 @@
                 <w:sz w:val="20"/>
                 <w:szCs w:val="20"/>
               </w:rPr>
-              <w:t>_N</w:t>
-            </w:r>
-            <w:r>
-              <w:rPr>
-                <w:rFonts w:ascii="Consolas" w:hAnsi="Consolas"/>
-                <w:sz w:val="20"/>
-                <w:szCs w:val="20"/>
-              </w:rPr>
-              <w:t>_TWR</w:t>
+              <w:t>_</w:t>
+            </w:r>
+            <w:r>
+              <w:rPr>
+                <w:rFonts w:ascii="Consolas" w:hAnsi="Consolas"/>
+                <w:sz w:val="20"/>
+                <w:szCs w:val="20"/>
+              </w:rPr>
+              <w:t>TWR</w:t>
             </w:r>
           </w:p>
         </w:tc>
@@ -4873,15 +4873,15 @@
                 <w:sz w:val="20"/>
                 <w:szCs w:val="20"/>
               </w:rPr>
-              <w:t>_N</w:t>
-            </w:r>
-            <w:r>
-              <w:rPr>
-                <w:rFonts w:ascii="Consolas" w:hAnsi="Consolas"/>
-                <w:sz w:val="20"/>
-                <w:szCs w:val="20"/>
-              </w:rPr>
-              <w:t>_GND</w:t>
+              <w:t>_</w:t>
+            </w:r>
+            <w:r>
+              <w:rPr>
+                <w:rFonts w:ascii="Consolas" w:hAnsi="Consolas"/>
+                <w:sz w:val="20"/>
+                <w:szCs w:val="20"/>
+              </w:rPr>
+              <w:t>GND</w:t>
             </w:r>
           </w:p>
         </w:tc>
@@ -4955,7 +4955,7 @@
                 <w:sz w:val="20"/>
                 <w:szCs w:val="20"/>
               </w:rPr>
-              <w:t>MIA_RN_GND</w:t>
+              <w:t>MIA_R_GND</w:t>
             </w:r>
           </w:p>
         </w:tc>
@@ -5506,7 +5506,7 @@
                 <w:sz w:val="20"/>
                 <w:szCs w:val="20"/>
               </w:rPr>
-              <w:t>FLL_N_TWR</w:t>
+              <w:t>FLL_TWR</w:t>
             </w:r>
           </w:p>
         </w:tc>
@@ -6691,7 +6691,7 @@
                 <w:sz w:val="20"/>
                 <w:szCs w:val="20"/>
               </w:rPr>
-              <w:t>PBI_N_TWR</w:t>
+              <w:t>PBI_TWR</w:t>
             </w:r>
           </w:p>
         </w:tc>
@@ -7048,7 +7048,7 @@
                 <w:sz w:val="20"/>
                 <w:szCs w:val="20"/>
               </w:rPr>
-              <w:t>TPA_W_TWR</w:t>
+              <w:t>TPA_TWR</w:t>
             </w:r>
           </w:p>
         </w:tc>
@@ -7148,7 +7148,23 @@
                 <w:sz w:val="20"/>
                 <w:szCs w:val="20"/>
               </w:rPr>
-              <w:t>121.400</w:t>
+              <w:t>121.</w:t>
+            </w:r>
+            <w:r>
+              <w:rPr>
+                <w:rFonts w:ascii="Consolas" w:hAnsi="Consolas"/>
+                <w:sz w:val="20"/>
+                <w:szCs w:val="20"/>
+              </w:rPr>
+              <w:t>7</w:t>
+            </w:r>
+            <w:r>
+              <w:rPr>
+                <w:rFonts w:ascii="Consolas" w:hAnsi="Consolas"/>
+                <w:sz w:val="20"/>
+                <w:szCs w:val="20"/>
+              </w:rPr>
+              <w:t>00</w:t>
             </w:r>
           </w:p>
         </w:tc>
@@ -12029,10 +12045,12 @@
       </w:pPr>
     </w:p>
     <w:sectPr>
-      <w:headerReference w:type="default" r:id="rId7"/>
-      <w:footerReference w:type="default" r:id="rId8"/>
-      <w:headerReference w:type="first" r:id="rId9"/>
-      <w:footerReference w:type="first" r:id="rId10"/>
+      <w:headerReference w:type="even" r:id="rId7"/>
+      <w:headerReference w:type="default" r:id="rId8"/>
+      <w:footerReference w:type="even" r:id="rId9"/>
+      <w:footerReference w:type="default" r:id="rId10"/>
+      <w:headerReference w:type="first" r:id="rId11"/>
+      <w:footerReference w:type="first" r:id="rId12"/>
       <w:pgSz w:w="15840" w:h="12240" w:orient="landscape"/>
       <w:pgMar w:top="720" w:right="720" w:bottom="720" w:left="720" w:header="720" w:footer="144" w:gutter="0"/>
       <w:cols w:num="2" w:space="720"/>
@@ -12069,6 +12087,16 @@
 </file>
 
 <file path=word/footer1.xml><?xml version="1.0" encoding="utf-8"?>
+<w:ftr xmlns:wpc="http://schemas.microsoft.com/office/word/2010/wordprocessingCanvas" xmlns:cx="http://schemas.microsoft.com/office/drawing/2014/chartex" xmlns:cx1="http://schemas.microsoft.com/office/drawing/2015/9/8/chartex" xmlns:cx2="http://schemas.microsoft.com/office/drawing/2015/10/21/chartex" xmlns:cx3="http://schemas.microsoft.com/office/drawing/2016/5/9/chartex" xmlns:cx4="http://schemas.microsoft.com/office/drawing/2016/5/10/chartex" xmlns:cx5="http://schemas.microsoft.com/office/drawing/2016/5/11/chartex" xmlns:cx6="http://schemas.microsoft.com/office/drawing/2016/5/12/chartex" xmlns:cx7="http://schemas.microsoft.com/office/drawing/2016/5/13/chartex" xmlns:cx8="http://schemas.microsoft.com/office/drawing/2016/5/14/chartex" xmlns:mc="http://schemas.openxmlformats.org/markup-compatibility/2006" xmlns:aink="http://schemas.microsoft.com/office/drawing/2016/ink" xmlns:am3d="http://schemas.microsoft.com/office/drawing/2017/model3d" xmlns:o="urn:schemas-microsoft-com:office:office" xmlns:r="http://schemas.openxmlformats.org/officeDocument/2006/relationships" xmlns:m="http://schemas.openxmlformats.org/officeDocument/2006/math" xmlns:v="urn:schemas-microsoft-com:vml" xmlns:wp14="http://schemas.microsoft.com/office/word/2010/wordprocessingDrawing" xmlns:wp="http://schemas.openxmlformats.org/drawingml/2006/wordprocessingDrawing" xmlns:w10="urn:schemas-microsoft-com:office:word" xmlns:w="http://schemas.openxmlformats.org/wordprocessingml/2006/main" xmlns:w14="http://schemas.microsoft.com/office/word/2010/wordml" xmlns:w15="http://schemas.microsoft.com/office/word/2012/wordml" xmlns:w16cex="http://schemas.microsoft.com/office/word/2018/wordml/cex" xmlns:w16cid="http://schemas.microsoft.com/office/word/2016/wordml/cid" xmlns:w16="http://schemas.microsoft.com/office/word/2018/wordml" xmlns:w16se="http://schemas.microsoft.com/office/word/2015/wordml/symex" xmlns:wpg="http://schemas.microsoft.com/office/word/2010/wordprocessingGroup" xmlns:wpi="http://schemas.microsoft.com/office/word/2010/wordprocessingInk" xmlns:wne="http://schemas.microsoft.com/office/word/2006/wordml" xmlns:wps="http://schemas.microsoft.com/office/word/2010/wordprocessingShape" mc:Ignorable="w14 w15 w16se w16cid w16 w16cex wp14">
+  <w:p>
+    <w:pPr>
+      <w:pStyle w:val="Footer"/>
+    </w:pPr>
+  </w:p>
+</w:ftr>
+</file>
+
+<file path=word/footer2.xml><?xml version="1.0" encoding="utf-8"?>
 <w:ftr xmlns:wpc="http://schemas.microsoft.com/office/word/2010/wordprocessingCanvas" xmlns:cx="http://schemas.microsoft.com/office/drawing/2014/chartex" xmlns:cx1="http://schemas.microsoft.com/office/drawing/2015/9/8/chartex" xmlns:cx2="http://schemas.microsoft.com/office/drawing/2015/10/21/chartex" xmlns:cx3="http://schemas.microsoft.com/office/drawing/2016/5/9/chartex" xmlns:cx4="http://schemas.microsoft.com/office/drawing/2016/5/10/chartex" xmlns:cx5="http://schemas.microsoft.com/office/drawing/2016/5/11/chartex" xmlns:cx6="http://schemas.microsoft.com/office/drawing/2016/5/12/chartex" xmlns:cx7="http://schemas.microsoft.com/office/drawing/2016/5/13/chartex" xmlns:cx8="http://schemas.microsoft.com/office/drawing/2016/5/14/chartex" xmlns:mc="http://schemas.openxmlformats.org/markup-compatibility/2006" xmlns:aink="http://schemas.microsoft.com/office/drawing/2016/ink" xmlns:am3d="http://schemas.microsoft.com/office/drawing/2017/model3d" xmlns:o="urn:schemas-microsoft-com:office:office" xmlns:r="http://schemas.openxmlformats.org/officeDocument/2006/relationships" xmlns:m="http://schemas.openxmlformats.org/officeDocument/2006/math" xmlns:v="urn:schemas-microsoft-com:vml" xmlns:wp14="http://schemas.microsoft.com/office/word/2010/wordprocessingDrawing" xmlns:wp="http://schemas.openxmlformats.org/drawingml/2006/wordprocessingDrawing" xmlns:w10="urn:schemas-microsoft-com:office:word" xmlns:w="http://schemas.openxmlformats.org/wordprocessingml/2006/main" xmlns:w14="http://schemas.microsoft.com/office/word/2010/wordml" xmlns:w15="http://schemas.microsoft.com/office/word/2012/wordml" xmlns:w16cex="http://schemas.microsoft.com/office/word/2018/wordml/cex" xmlns:w16cid="http://schemas.microsoft.com/office/word/2016/wordml/cid" xmlns:w16="http://schemas.microsoft.com/office/word/2018/wordml" xmlns:w16se="http://schemas.microsoft.com/office/word/2015/wordml/symex" xmlns:wpg="http://schemas.microsoft.com/office/word/2010/wordprocessingGroup" xmlns:wpi="http://schemas.microsoft.com/office/word/2010/wordprocessingInk" xmlns:wne="http://schemas.microsoft.com/office/word/2006/wordml" xmlns:wps="http://schemas.microsoft.com/office/word/2010/wordprocessingShape" mc:Ignorable="w14 w15 w16se w16cid w16 w16cex wp14">
   <w:p>
     <w:pPr>
@@ -12131,7 +12159,7 @@
 </w:ftr>
 </file>
 
-<file path=word/footer2.xml><?xml version="1.0" encoding="utf-8"?>
+<file path=word/footer3.xml><?xml version="1.0" encoding="utf-8"?>
 <w:ftr xmlns:wpc="http://schemas.microsoft.com/office/word/2010/wordprocessingCanvas" xmlns:cx="http://schemas.microsoft.com/office/drawing/2014/chartex" xmlns:cx1="http://schemas.microsoft.com/office/drawing/2015/9/8/chartex" xmlns:cx2="http://schemas.microsoft.com/office/drawing/2015/10/21/chartex" xmlns:cx3="http://schemas.microsoft.com/office/drawing/2016/5/9/chartex" xmlns:cx4="http://schemas.microsoft.com/office/drawing/2016/5/10/chartex" xmlns:cx5="http://schemas.microsoft.com/office/drawing/2016/5/11/chartex" xmlns:cx6="http://schemas.microsoft.com/office/drawing/2016/5/12/chartex" xmlns:cx7="http://schemas.microsoft.com/office/drawing/2016/5/13/chartex" xmlns:cx8="http://schemas.microsoft.com/office/drawing/2016/5/14/chartex" xmlns:mc="http://schemas.openxmlformats.org/markup-compatibility/2006" xmlns:aink="http://schemas.microsoft.com/office/drawing/2016/ink" xmlns:am3d="http://schemas.microsoft.com/office/drawing/2017/model3d" xmlns:o="urn:schemas-microsoft-com:office:office" xmlns:r="http://schemas.openxmlformats.org/officeDocument/2006/relationships" xmlns:m="http://schemas.openxmlformats.org/officeDocument/2006/math" xmlns:v="urn:schemas-microsoft-com:vml" xmlns:wp14="http://schemas.microsoft.com/office/word/2010/wordprocessingDrawing" xmlns:wp="http://schemas.openxmlformats.org/drawingml/2006/wordprocessingDrawing" xmlns:w10="urn:schemas-microsoft-com:office:word" xmlns:w="http://schemas.openxmlformats.org/wordprocessingml/2006/main" xmlns:w14="http://schemas.microsoft.com/office/word/2010/wordml" xmlns:w15="http://schemas.microsoft.com/office/word/2012/wordml" xmlns:w16cex="http://schemas.microsoft.com/office/word/2018/wordml/cex" xmlns:w16cid="http://schemas.microsoft.com/office/word/2016/wordml/cid" xmlns:w16="http://schemas.microsoft.com/office/word/2018/wordml" xmlns:w16se="http://schemas.microsoft.com/office/word/2015/wordml/symex" xmlns:wpg="http://schemas.microsoft.com/office/word/2010/wordprocessingGroup" xmlns:wpi="http://schemas.microsoft.com/office/word/2010/wordprocessingInk" xmlns:wne="http://schemas.microsoft.com/office/word/2006/wordml" xmlns:wps="http://schemas.microsoft.com/office/word/2010/wordprocessingShape" mc:Ignorable="w14 w15 w16se w16cid w16 w16cex wp14">
   <w:p>
     <w:pPr>
@@ -12216,6 +12244,16 @@
 </file>
 
 <file path=word/header1.xml><?xml version="1.0" encoding="utf-8"?>
+<w:hdr xmlns:wpc="http://schemas.microsoft.com/office/word/2010/wordprocessingCanvas" xmlns:cx="http://schemas.microsoft.com/office/drawing/2014/chartex" xmlns:cx1="http://schemas.microsoft.com/office/drawing/2015/9/8/chartex" xmlns:cx2="http://schemas.microsoft.com/office/drawing/2015/10/21/chartex" xmlns:cx3="http://schemas.microsoft.com/office/drawing/2016/5/9/chartex" xmlns:cx4="http://schemas.microsoft.com/office/drawing/2016/5/10/chartex" xmlns:cx5="http://schemas.microsoft.com/office/drawing/2016/5/11/chartex" xmlns:cx6="http://schemas.microsoft.com/office/drawing/2016/5/12/chartex" xmlns:cx7="http://schemas.microsoft.com/office/drawing/2016/5/13/chartex" xmlns:cx8="http://schemas.microsoft.com/office/drawing/2016/5/14/chartex" xmlns:mc="http://schemas.openxmlformats.org/markup-compatibility/2006" xmlns:aink="http://schemas.microsoft.com/office/drawing/2016/ink" xmlns:am3d="http://schemas.microsoft.com/office/drawing/2017/model3d" xmlns:o="urn:schemas-microsoft-com:office:office" xmlns:r="http://schemas.openxmlformats.org/officeDocument/2006/relationships" xmlns:m="http://schemas.openxmlformats.org/officeDocument/2006/math" xmlns:v="urn:schemas-microsoft-com:vml" xmlns:wp14="http://schemas.microsoft.com/office/word/2010/wordprocessingDrawing" xmlns:wp="http://schemas.openxmlformats.org/drawingml/2006/wordprocessingDrawing" xmlns:w10="urn:schemas-microsoft-com:office:word" xmlns:w="http://schemas.openxmlformats.org/wordprocessingml/2006/main" xmlns:w14="http://schemas.microsoft.com/office/word/2010/wordml" xmlns:w15="http://schemas.microsoft.com/office/word/2012/wordml" xmlns:w16cex="http://schemas.microsoft.com/office/word/2018/wordml/cex" xmlns:w16cid="http://schemas.microsoft.com/office/word/2016/wordml/cid" xmlns:w16="http://schemas.microsoft.com/office/word/2018/wordml" xmlns:w16se="http://schemas.microsoft.com/office/word/2015/wordml/symex" xmlns:wpg="http://schemas.microsoft.com/office/word/2010/wordprocessingGroup" xmlns:wpi="http://schemas.microsoft.com/office/word/2010/wordprocessingInk" xmlns:wne="http://schemas.microsoft.com/office/word/2006/wordml" xmlns:wps="http://schemas.microsoft.com/office/word/2010/wordprocessingShape" mc:Ignorable="w14 w15 w16se w16cid w16 w16cex wp14">
+  <w:p>
+    <w:pPr>
+      <w:pStyle w:val="Header"/>
+    </w:pPr>
+  </w:p>
+</w:hdr>
+</file>
+
+<file path=word/header2.xml><?xml version="1.0" encoding="utf-8"?>
 <w:hdr xmlns:wpc="http://schemas.microsoft.com/office/word/2010/wordprocessingCanvas" xmlns:cx="http://schemas.microsoft.com/office/drawing/2014/chartex" xmlns:cx1="http://schemas.microsoft.com/office/drawing/2015/9/8/chartex" xmlns:cx2="http://schemas.microsoft.com/office/drawing/2015/10/21/chartex" xmlns:cx3="http://schemas.microsoft.com/office/drawing/2016/5/9/chartex" xmlns:cx4="http://schemas.microsoft.com/office/drawing/2016/5/10/chartex" xmlns:cx5="http://schemas.microsoft.com/office/drawing/2016/5/11/chartex" xmlns:cx6="http://schemas.microsoft.com/office/drawing/2016/5/12/chartex" xmlns:cx7="http://schemas.microsoft.com/office/drawing/2016/5/13/chartex" xmlns:cx8="http://schemas.microsoft.com/office/drawing/2016/5/14/chartex" xmlns:mc="http://schemas.openxmlformats.org/markup-compatibility/2006" xmlns:aink="http://schemas.microsoft.com/office/drawing/2016/ink" xmlns:am3d="http://schemas.microsoft.com/office/drawing/2017/model3d" xmlns:o="urn:schemas-microsoft-com:office:office" xmlns:r="http://schemas.openxmlformats.org/officeDocument/2006/relationships" xmlns:m="http://schemas.openxmlformats.org/officeDocument/2006/math" xmlns:v="urn:schemas-microsoft-com:vml" xmlns:wp14="http://schemas.microsoft.com/office/word/2010/wordprocessingDrawing" xmlns:wp="http://schemas.openxmlformats.org/drawingml/2006/wordprocessingDrawing" xmlns:w10="urn:schemas-microsoft-com:office:word" xmlns:w="http://schemas.openxmlformats.org/wordprocessingml/2006/main" xmlns:w14="http://schemas.microsoft.com/office/word/2010/wordml" xmlns:w15="http://schemas.microsoft.com/office/word/2012/wordml" xmlns:w16cex="http://schemas.microsoft.com/office/word/2018/wordml/cex" xmlns:w16cid="http://schemas.microsoft.com/office/word/2016/wordml/cid" xmlns:w16="http://schemas.microsoft.com/office/word/2018/wordml" xmlns:w16se="http://schemas.microsoft.com/office/word/2015/wordml/symex" xmlns:wpg="http://schemas.microsoft.com/office/word/2010/wordprocessingGroup" xmlns:wpi="http://schemas.microsoft.com/office/word/2010/wordprocessingInk" xmlns:wne="http://schemas.microsoft.com/office/word/2006/wordml" xmlns:wps="http://schemas.microsoft.com/office/word/2010/wordprocessingShape" mc:Ignorable="w14 w15 w16se w16cid w16 w16cex wp14">
   <w:tbl>
     <w:tblPr>
@@ -12368,22 +12406,25 @@
             <w:ind w:left="480"/>
           </w:pPr>
           <w:r>
-            <w:t>Version 200</w:t>
+            <w:t>Version 20</w:t>
           </w:r>
           <w:r>
-            <w:t>7</w:t>
+            <w:t>11</w:t>
           </w:r>
           <w:r>
             <w:br/>
           </w:r>
           <w:r>
-            <w:t>7</w:t>
+            <w:t>30</w:t>
           </w:r>
           <w:r>
             <w:t xml:space="preserve"> </w:t>
           </w:r>
           <w:r>
-            <w:t xml:space="preserve">July </w:t>
+            <w:t>October</w:t>
+          </w:r>
+          <w:r>
+            <w:t xml:space="preserve"> </w:t>
           </w:r>
           <w:r>
             <w:t>2020</w:t>
@@ -12400,7 +12441,7 @@
 </w:hdr>
 </file>
 
-<file path=word/header2.xml><?xml version="1.0" encoding="utf-8"?>
+<file path=word/header3.xml><?xml version="1.0" encoding="utf-8"?>
 <w:hdr xmlns:wpc="http://schemas.microsoft.com/office/word/2010/wordprocessingCanvas" xmlns:cx="http://schemas.microsoft.com/office/drawing/2014/chartex" xmlns:cx1="http://schemas.microsoft.com/office/drawing/2015/9/8/chartex" xmlns:cx2="http://schemas.microsoft.com/office/drawing/2015/10/21/chartex" xmlns:cx3="http://schemas.microsoft.com/office/drawing/2016/5/9/chartex" xmlns:cx4="http://schemas.microsoft.com/office/drawing/2016/5/10/chartex" xmlns:cx5="http://schemas.microsoft.com/office/drawing/2016/5/11/chartex" xmlns:cx6="http://schemas.microsoft.com/office/drawing/2016/5/12/chartex" xmlns:cx7="http://schemas.microsoft.com/office/drawing/2016/5/13/chartex" xmlns:cx8="http://schemas.microsoft.com/office/drawing/2016/5/14/chartex" xmlns:mc="http://schemas.openxmlformats.org/markup-compatibility/2006" xmlns:aink="http://schemas.microsoft.com/office/drawing/2016/ink" xmlns:am3d="http://schemas.microsoft.com/office/drawing/2017/model3d" xmlns:o="urn:schemas-microsoft-com:office:office" xmlns:r="http://schemas.openxmlformats.org/officeDocument/2006/relationships" xmlns:m="http://schemas.openxmlformats.org/officeDocument/2006/math" xmlns:v="urn:schemas-microsoft-com:vml" xmlns:wp14="http://schemas.microsoft.com/office/word/2010/wordprocessingDrawing" xmlns:wp="http://schemas.openxmlformats.org/drawingml/2006/wordprocessingDrawing" xmlns:w10="urn:schemas-microsoft-com:office:word" xmlns:w="http://schemas.openxmlformats.org/wordprocessingml/2006/main" xmlns:w14="http://schemas.microsoft.com/office/word/2010/wordml" xmlns:w15="http://schemas.microsoft.com/office/word/2012/wordml" xmlns:w16cex="http://schemas.microsoft.com/office/word/2018/wordml/cex" xmlns:w16cid="http://schemas.microsoft.com/office/word/2016/wordml/cid" xmlns:w16="http://schemas.microsoft.com/office/word/2018/wordml" xmlns:w16se="http://schemas.microsoft.com/office/word/2015/wordml/symex" xmlns:wpg="http://schemas.microsoft.com/office/word/2010/wordprocessingGroup" xmlns:wpi="http://schemas.microsoft.com/office/word/2010/wordprocessingInk" xmlns:wne="http://schemas.microsoft.com/office/word/2006/wordml" xmlns:wps="http://schemas.microsoft.com/office/word/2010/wordprocessingShape" mc:Ignorable="w14 w15 w16se w16cid w16 w16cex wp14">
   <w:tbl>
     <w:tblPr>
@@ -12576,22 +12617,19 @@
             <w:ind w:left="480"/>
           </w:pPr>
           <w:r>
-            <w:t>Version 200</w:t>
+            <w:t>Version 20</w:t>
           </w:r>
           <w:r>
-            <w:t>7</w:t>
+            <w:t>11</w:t>
           </w:r>
           <w:r>
             <w:br/>
           </w:r>
           <w:r>
-            <w:t>7</w:t>
+            <w:t>30 October</w:t>
           </w:r>
           <w:r>
             <w:t xml:space="preserve"> </w:t>
-          </w:r>
-          <w:r>
-            <w:t xml:space="preserve">July </w:t>
           </w:r>
           <w:r>
             <w:t>2020</w:t>

</xml_diff>

<commit_message>
Added missing class delta positions.
#125

Added:
VRB_DEL - 134.975
VRB_GND - 127.450
VRB_TWR - 126.300

HWO_GND - 120.450
HWO_TWR - 132.100

NQX_TWR - 118.575
NQX_GND - 121.700
NQX_DEL - 121.200
</commit_message>
<xml_diff>
--- a/docs/reference/ZMA Approved Positions and Sectors.docx
+++ b/docs/reference/ZMA Approved Positions and Sectors.docx
@@ -6139,6 +6139,7 @@
           <w:szCs w:val="24"/>
         </w:rPr>
       </w:pPr>
+      <w:proofErr w:type="spellStart"/>
       <w:r>
         <w:rPr>
           <w:b/>
@@ -6164,7 +6165,17 @@
           <w:sz w:val="24"/>
           <w:szCs w:val="24"/>
         </w:rPr>
-        <w:t>Locka CAB</w:t>
+        <w:t>Locka</w:t>
+      </w:r>
+      <w:proofErr w:type="spellEnd"/>
+      <w:r>
+        <w:rPr>
+          <w:b/>
+          <w:bCs/>
+          <w:sz w:val="24"/>
+          <w:szCs w:val="24"/>
+        </w:rPr>
+        <w:t xml:space="preserve"> CAB</w:t>
       </w:r>
     </w:p>
     <w:tbl>
@@ -6254,13 +6265,23 @@
                 <w:szCs w:val="20"/>
               </w:rPr>
             </w:pPr>
-            <w:r>
-              <w:rPr>
-                <w:rFonts w:ascii="Consolas" w:hAnsi="Consolas"/>
-                <w:sz w:val="20"/>
-                <w:szCs w:val="20"/>
-              </w:rPr>
-              <w:t>Opa-Locka Tower</w:t>
+            <w:proofErr w:type="spellStart"/>
+            <w:r>
+              <w:rPr>
+                <w:rFonts w:ascii="Consolas" w:hAnsi="Consolas"/>
+                <w:sz w:val="20"/>
+                <w:szCs w:val="20"/>
+              </w:rPr>
+              <w:t>Opa-Locka</w:t>
+            </w:r>
+            <w:proofErr w:type="spellEnd"/>
+            <w:r>
+              <w:rPr>
+                <w:rFonts w:ascii="Consolas" w:hAnsi="Consolas"/>
+                <w:sz w:val="20"/>
+                <w:szCs w:val="20"/>
+              </w:rPr>
+              <w:t xml:space="preserve"> Tower</w:t>
             </w:r>
           </w:p>
         </w:tc>
@@ -6328,13 +6349,23 @@
                 <w:szCs w:val="20"/>
               </w:rPr>
             </w:pPr>
-            <w:r>
-              <w:rPr>
-                <w:rFonts w:ascii="Consolas" w:hAnsi="Consolas"/>
-                <w:sz w:val="20"/>
-                <w:szCs w:val="20"/>
-              </w:rPr>
-              <w:t>Opa-Locka Ground</w:t>
+            <w:proofErr w:type="spellStart"/>
+            <w:r>
+              <w:rPr>
+                <w:rFonts w:ascii="Consolas" w:hAnsi="Consolas"/>
+                <w:sz w:val="20"/>
+                <w:szCs w:val="20"/>
+              </w:rPr>
+              <w:t>Opa-Locka</w:t>
+            </w:r>
+            <w:proofErr w:type="spellEnd"/>
+            <w:r>
+              <w:rPr>
+                <w:rFonts w:ascii="Consolas" w:hAnsi="Consolas"/>
+                <w:sz w:val="20"/>
+                <w:szCs w:val="20"/>
+              </w:rPr>
+              <w:t xml:space="preserve"> Ground</w:t>
             </w:r>
           </w:p>
         </w:tc>
@@ -6407,13 +6438,23 @@
                 <w:szCs w:val="20"/>
               </w:rPr>
             </w:pPr>
-            <w:r>
-              <w:rPr>
-                <w:rFonts w:ascii="Consolas" w:hAnsi="Consolas"/>
-                <w:sz w:val="20"/>
-                <w:szCs w:val="20"/>
-              </w:rPr>
-              <w:t>Opa-Locka Delivery</w:t>
+            <w:proofErr w:type="spellStart"/>
+            <w:r>
+              <w:rPr>
+                <w:rFonts w:ascii="Consolas" w:hAnsi="Consolas"/>
+                <w:sz w:val="20"/>
+                <w:szCs w:val="20"/>
+              </w:rPr>
+              <w:t>Opa-Locka</w:t>
+            </w:r>
+            <w:proofErr w:type="spellEnd"/>
+            <w:r>
+              <w:rPr>
+                <w:rFonts w:ascii="Consolas" w:hAnsi="Consolas"/>
+                <w:sz w:val="20"/>
+                <w:szCs w:val="20"/>
+              </w:rPr>
+              <w:t xml:space="preserve"> Delivery</w:t>
             </w:r>
           </w:p>
         </w:tc>
@@ -10230,7 +10271,25 @@
                 <w:sz w:val="20"/>
                 <w:szCs w:val="20"/>
               </w:rPr>
-              <w:t>Punta Gorda Tower</w:t>
+              <w:t xml:space="preserve">Punta </w:t>
+            </w:r>
+            <w:proofErr w:type="spellStart"/>
+            <w:r>
+              <w:rPr>
+                <w:rFonts w:ascii="Consolas" w:hAnsi="Consolas"/>
+                <w:sz w:val="20"/>
+                <w:szCs w:val="20"/>
+              </w:rPr>
+              <w:t>Gorda</w:t>
+            </w:r>
+            <w:proofErr w:type="spellEnd"/>
+            <w:r>
+              <w:rPr>
+                <w:rFonts w:ascii="Consolas" w:hAnsi="Consolas"/>
+                <w:sz w:val="20"/>
+                <w:szCs w:val="20"/>
+              </w:rPr>
+              <w:t xml:space="preserve"> Tower</w:t>
             </w:r>
           </w:p>
         </w:tc>
@@ -10298,7 +10357,25 @@
                 <w:sz w:val="20"/>
                 <w:szCs w:val="20"/>
               </w:rPr>
-              <w:t>Punta Gorda Ground</w:t>
+              <w:t xml:space="preserve">Punta </w:t>
+            </w:r>
+            <w:proofErr w:type="spellStart"/>
+            <w:r>
+              <w:rPr>
+                <w:rFonts w:ascii="Consolas" w:hAnsi="Consolas"/>
+                <w:sz w:val="20"/>
+                <w:szCs w:val="20"/>
+              </w:rPr>
+              <w:t>Gorda</w:t>
+            </w:r>
+            <w:proofErr w:type="spellEnd"/>
+            <w:r>
+              <w:rPr>
+                <w:rFonts w:ascii="Consolas" w:hAnsi="Consolas"/>
+                <w:sz w:val="20"/>
+                <w:szCs w:val="20"/>
+              </w:rPr>
+              <w:t xml:space="preserve"> Ground</w:t>
             </w:r>
           </w:p>
         </w:tc>
@@ -10860,6 +10937,227 @@
         </w:rPr>
       </w:pPr>
     </w:p>
+    <w:tbl>
+      <w:tblPr>
+        <w:tblStyle w:val="TableGrid"/>
+        <w:tblW w:w="0" w:type="auto"/>
+        <w:tblBorders>
+          <w:insideH w:val="none" w:sz="0" w:space="0" w:color="auto"/>
+          <w:insideV w:val="none" w:sz="0" w:space="0" w:color="auto"/>
+        </w:tblBorders>
+        <w:tblLook w:val="04A0" w:firstRow="1" w:lastRow="0" w:firstColumn="1" w:lastColumn="0" w:noHBand="0" w:noVBand="1"/>
+      </w:tblPr>
+      <w:tblGrid>
+        <w:gridCol w:w="1439"/>
+        <w:gridCol w:w="986"/>
+        <w:gridCol w:w="4405"/>
+      </w:tblGrid>
+      <w:tr>
+        <w:tc>
+          <w:tcPr>
+            <w:tcW w:w="1439" w:type="dxa"/>
+          </w:tcPr>
+          <w:p>
+            <w:pPr>
+              <w:rPr>
+                <w:rFonts w:ascii="Consolas" w:hAnsi="Consolas"/>
+                <w:sz w:val="20"/>
+                <w:szCs w:val="20"/>
+              </w:rPr>
+            </w:pPr>
+            <w:r>
+              <w:rPr>
+                <w:rFonts w:ascii="Consolas" w:hAnsi="Consolas"/>
+                <w:sz w:val="20"/>
+                <w:szCs w:val="20"/>
+              </w:rPr>
+              <w:t>VRB_TWR</w:t>
+            </w:r>
+          </w:p>
+        </w:tc>
+        <w:tc>
+          <w:tcPr>
+            <w:tcW w:w="986" w:type="dxa"/>
+          </w:tcPr>
+          <w:p>
+            <w:pPr>
+              <w:rPr>
+                <w:rFonts w:ascii="Consolas" w:hAnsi="Consolas"/>
+                <w:sz w:val="20"/>
+                <w:szCs w:val="20"/>
+              </w:rPr>
+            </w:pPr>
+            <w:r>
+              <w:rPr>
+                <w:rFonts w:ascii="Consolas" w:hAnsi="Consolas"/>
+                <w:sz w:val="20"/>
+                <w:szCs w:val="20"/>
+              </w:rPr>
+              <w:t>126.300</w:t>
+            </w:r>
+          </w:p>
+        </w:tc>
+        <w:tc>
+          <w:tcPr>
+            <w:tcW w:w="4405" w:type="dxa"/>
+          </w:tcPr>
+          <w:p>
+            <w:pPr>
+              <w:rPr>
+                <w:rFonts w:ascii="Consolas" w:hAnsi="Consolas"/>
+                <w:sz w:val="20"/>
+                <w:szCs w:val="20"/>
+              </w:rPr>
+            </w:pPr>
+            <w:r>
+              <w:rPr>
+                <w:rFonts w:ascii="Consolas" w:hAnsi="Consolas"/>
+                <w:sz w:val="20"/>
+                <w:szCs w:val="20"/>
+              </w:rPr>
+              <w:t>Vero Beach Tower</w:t>
+            </w:r>
+          </w:p>
+        </w:tc>
+      </w:tr>
+      <w:tr>
+        <w:tc>
+          <w:tcPr>
+            <w:tcW w:w="1439" w:type="dxa"/>
+          </w:tcPr>
+          <w:p>
+            <w:pPr>
+              <w:rPr>
+                <w:rFonts w:ascii="Consolas" w:hAnsi="Consolas"/>
+                <w:sz w:val="20"/>
+                <w:szCs w:val="20"/>
+              </w:rPr>
+            </w:pPr>
+            <w:r>
+              <w:rPr>
+                <w:rFonts w:ascii="Consolas" w:hAnsi="Consolas"/>
+                <w:sz w:val="20"/>
+                <w:szCs w:val="20"/>
+              </w:rPr>
+              <w:t>VRB_GND</w:t>
+            </w:r>
+          </w:p>
+        </w:tc>
+        <w:tc>
+          <w:tcPr>
+            <w:tcW w:w="986" w:type="dxa"/>
+          </w:tcPr>
+          <w:p>
+            <w:pPr>
+              <w:rPr>
+                <w:rFonts w:ascii="Consolas" w:hAnsi="Consolas"/>
+                <w:sz w:val="20"/>
+                <w:szCs w:val="20"/>
+              </w:rPr>
+            </w:pPr>
+            <w:r>
+              <w:rPr>
+                <w:rFonts w:ascii="Consolas" w:hAnsi="Consolas"/>
+                <w:sz w:val="20"/>
+                <w:szCs w:val="20"/>
+              </w:rPr>
+              <w:t>127.450</w:t>
+            </w:r>
+          </w:p>
+        </w:tc>
+        <w:tc>
+          <w:tcPr>
+            <w:tcW w:w="4405" w:type="dxa"/>
+          </w:tcPr>
+          <w:p>
+            <w:pPr>
+              <w:rPr>
+                <w:rFonts w:ascii="Consolas" w:hAnsi="Consolas"/>
+                <w:sz w:val="20"/>
+                <w:szCs w:val="20"/>
+              </w:rPr>
+            </w:pPr>
+            <w:r>
+              <w:rPr>
+                <w:rFonts w:ascii="Consolas" w:hAnsi="Consolas"/>
+                <w:sz w:val="20"/>
+                <w:szCs w:val="20"/>
+              </w:rPr>
+              <w:t>Vero Beach Ground</w:t>
+            </w:r>
+          </w:p>
+        </w:tc>
+      </w:tr>
+      <w:tr>
+        <w:tc>
+          <w:tcPr>
+            <w:tcW w:w="1439" w:type="dxa"/>
+          </w:tcPr>
+          <w:p>
+            <w:pPr>
+              <w:rPr>
+                <w:rFonts w:ascii="Consolas" w:hAnsi="Consolas"/>
+                <w:sz w:val="20"/>
+                <w:szCs w:val="20"/>
+              </w:rPr>
+            </w:pPr>
+            <w:r>
+              <w:rPr>
+                <w:rFonts w:ascii="Consolas" w:hAnsi="Consolas"/>
+                <w:sz w:val="20"/>
+                <w:szCs w:val="20"/>
+              </w:rPr>
+              <w:t>VRB_DEL</w:t>
+            </w:r>
+          </w:p>
+        </w:tc>
+        <w:tc>
+          <w:tcPr>
+            <w:tcW w:w="986" w:type="dxa"/>
+          </w:tcPr>
+          <w:p>
+            <w:pPr>
+              <w:rPr>
+                <w:rFonts w:ascii="Consolas" w:hAnsi="Consolas"/>
+                <w:sz w:val="20"/>
+                <w:szCs w:val="20"/>
+              </w:rPr>
+            </w:pPr>
+            <w:r>
+              <w:rPr>
+                <w:rFonts w:ascii="Consolas" w:hAnsi="Consolas"/>
+                <w:sz w:val="20"/>
+                <w:szCs w:val="20"/>
+              </w:rPr>
+              <w:t>134.975</w:t>
+            </w:r>
+          </w:p>
+        </w:tc>
+        <w:tc>
+          <w:tcPr>
+            <w:tcW w:w="4405" w:type="dxa"/>
+          </w:tcPr>
+          <w:p>
+            <w:pPr>
+              <w:ind w:left="2160" w:hanging="2160"/>
+              <w:rPr>
+                <w:rFonts w:ascii="Consolas" w:hAnsi="Consolas"/>
+                <w:sz w:val="20"/>
+                <w:szCs w:val="20"/>
+              </w:rPr>
+            </w:pPr>
+            <w:r>
+              <w:rPr>
+                <w:rFonts w:ascii="Consolas" w:hAnsi="Consolas"/>
+                <w:sz w:val="20"/>
+                <w:szCs w:val="20"/>
+              </w:rPr>
+              <w:t>Vero Beach Delivery</w:t>
+            </w:r>
+          </w:p>
+        </w:tc>
+      </w:tr>
+    </w:tbl>
     <w:p>
       <w:pPr>
         <w:rPr>
@@ -10893,6 +11191,597 @@
           <w:szCs w:val="24"/>
         </w:rPr>
         <w:lastRenderedPageBreak/>
+        <w:t>Other Class Delta CABs</w:t>
+      </w:r>
+    </w:p>
+    <w:tbl>
+      <w:tblPr>
+        <w:tblStyle w:val="TableGrid"/>
+        <w:tblpPr w:leftFromText="180" w:rightFromText="180" w:vertAnchor="text" w:horzAnchor="margin" w:tblpY="2"/>
+        <w:tblW w:w="0" w:type="auto"/>
+        <w:tblBorders>
+          <w:insideH w:val="none" w:sz="0" w:space="0" w:color="auto"/>
+          <w:insideV w:val="none" w:sz="0" w:space="0" w:color="auto"/>
+        </w:tblBorders>
+        <w:tblLook w:val="04A0" w:firstRow="1" w:lastRow="0" w:firstColumn="1" w:lastColumn="0" w:noHBand="0" w:noVBand="1"/>
+      </w:tblPr>
+      <w:tblGrid>
+        <w:gridCol w:w="1439"/>
+        <w:gridCol w:w="986"/>
+        <w:gridCol w:w="4405"/>
+      </w:tblGrid>
+      <w:tr>
+        <w:tc>
+          <w:tcPr>
+            <w:tcW w:w="1439" w:type="dxa"/>
+          </w:tcPr>
+          <w:p>
+            <w:pPr>
+              <w:rPr>
+                <w:rFonts w:ascii="Consolas" w:hAnsi="Consolas"/>
+                <w:sz w:val="20"/>
+                <w:szCs w:val="20"/>
+              </w:rPr>
+            </w:pPr>
+            <w:r>
+              <w:rPr>
+                <w:rFonts w:ascii="Consolas" w:hAnsi="Consolas"/>
+                <w:sz w:val="20"/>
+                <w:szCs w:val="20"/>
+              </w:rPr>
+              <w:t>NQX_TWR</w:t>
+            </w:r>
+          </w:p>
+        </w:tc>
+        <w:tc>
+          <w:tcPr>
+            <w:tcW w:w="986" w:type="dxa"/>
+          </w:tcPr>
+          <w:p>
+            <w:pPr>
+              <w:rPr>
+                <w:rFonts w:ascii="Consolas" w:hAnsi="Consolas"/>
+                <w:sz w:val="20"/>
+                <w:szCs w:val="20"/>
+              </w:rPr>
+            </w:pPr>
+            <w:r>
+              <w:rPr>
+                <w:rFonts w:ascii="Consolas" w:hAnsi="Consolas"/>
+                <w:sz w:val="20"/>
+                <w:szCs w:val="20"/>
+              </w:rPr>
+              <w:t>118.575</w:t>
+            </w:r>
+          </w:p>
+        </w:tc>
+        <w:tc>
+          <w:tcPr>
+            <w:tcW w:w="4405" w:type="dxa"/>
+          </w:tcPr>
+          <w:p>
+            <w:pPr>
+              <w:rPr>
+                <w:rFonts w:ascii="Consolas" w:hAnsi="Consolas"/>
+                <w:sz w:val="20"/>
+                <w:szCs w:val="20"/>
+              </w:rPr>
+            </w:pPr>
+            <w:r>
+              <w:rPr>
+                <w:rFonts w:ascii="Consolas" w:hAnsi="Consolas"/>
+                <w:sz w:val="20"/>
+                <w:szCs w:val="20"/>
+              </w:rPr>
+              <w:t>Navy Key West Tower</w:t>
+            </w:r>
+          </w:p>
+        </w:tc>
+      </w:tr>
+      <w:tr>
+        <w:tc>
+          <w:tcPr>
+            <w:tcW w:w="1439" w:type="dxa"/>
+          </w:tcPr>
+          <w:p>
+            <w:pPr>
+              <w:rPr>
+                <w:rFonts w:ascii="Consolas" w:hAnsi="Consolas"/>
+                <w:sz w:val="20"/>
+                <w:szCs w:val="20"/>
+              </w:rPr>
+            </w:pPr>
+            <w:r>
+              <w:rPr>
+                <w:rFonts w:ascii="Consolas" w:hAnsi="Consolas"/>
+                <w:sz w:val="20"/>
+                <w:szCs w:val="20"/>
+              </w:rPr>
+              <w:t>NQX_GND</w:t>
+            </w:r>
+          </w:p>
+        </w:tc>
+        <w:tc>
+          <w:tcPr>
+            <w:tcW w:w="986" w:type="dxa"/>
+          </w:tcPr>
+          <w:p>
+            <w:pPr>
+              <w:rPr>
+                <w:rFonts w:ascii="Consolas" w:hAnsi="Consolas"/>
+                <w:sz w:val="20"/>
+                <w:szCs w:val="20"/>
+              </w:rPr>
+            </w:pPr>
+            <w:r>
+              <w:rPr>
+                <w:rFonts w:ascii="Consolas" w:hAnsi="Consolas"/>
+                <w:sz w:val="20"/>
+                <w:szCs w:val="20"/>
+              </w:rPr>
+              <w:t>121.700</w:t>
+            </w:r>
+          </w:p>
+        </w:tc>
+        <w:tc>
+          <w:tcPr>
+            <w:tcW w:w="4405" w:type="dxa"/>
+          </w:tcPr>
+          <w:p>
+            <w:pPr>
+              <w:rPr>
+                <w:rFonts w:ascii="Consolas" w:hAnsi="Consolas"/>
+                <w:sz w:val="20"/>
+                <w:szCs w:val="20"/>
+              </w:rPr>
+            </w:pPr>
+            <w:r>
+              <w:rPr>
+                <w:rFonts w:ascii="Consolas" w:hAnsi="Consolas"/>
+                <w:sz w:val="20"/>
+                <w:szCs w:val="20"/>
+              </w:rPr>
+              <w:t>Navy Key West Ground</w:t>
+            </w:r>
+          </w:p>
+        </w:tc>
+      </w:tr>
+      <w:tr>
+        <w:tc>
+          <w:tcPr>
+            <w:tcW w:w="1439" w:type="dxa"/>
+          </w:tcPr>
+          <w:p>
+            <w:pPr>
+              <w:rPr>
+                <w:rFonts w:ascii="Consolas" w:hAnsi="Consolas"/>
+                <w:sz w:val="20"/>
+                <w:szCs w:val="20"/>
+              </w:rPr>
+            </w:pPr>
+            <w:r>
+              <w:rPr>
+                <w:rFonts w:ascii="Consolas" w:hAnsi="Consolas"/>
+                <w:sz w:val="20"/>
+                <w:szCs w:val="20"/>
+              </w:rPr>
+              <w:t>NQX_DEL</w:t>
+            </w:r>
+          </w:p>
+        </w:tc>
+        <w:tc>
+          <w:tcPr>
+            <w:tcW w:w="986" w:type="dxa"/>
+          </w:tcPr>
+          <w:p>
+            <w:pPr>
+              <w:rPr>
+                <w:rFonts w:ascii="Consolas" w:hAnsi="Consolas"/>
+                <w:sz w:val="20"/>
+                <w:szCs w:val="20"/>
+              </w:rPr>
+            </w:pPr>
+            <w:r>
+              <w:rPr>
+                <w:rFonts w:ascii="Consolas" w:hAnsi="Consolas"/>
+                <w:sz w:val="20"/>
+                <w:szCs w:val="20"/>
+              </w:rPr>
+              <w:t>121.200</w:t>
+            </w:r>
+          </w:p>
+        </w:tc>
+        <w:tc>
+          <w:tcPr>
+            <w:tcW w:w="4405" w:type="dxa"/>
+          </w:tcPr>
+          <w:p>
+            <w:pPr>
+              <w:rPr>
+                <w:rFonts w:ascii="Consolas" w:hAnsi="Consolas"/>
+                <w:sz w:val="20"/>
+                <w:szCs w:val="20"/>
+              </w:rPr>
+            </w:pPr>
+            <w:r>
+              <w:rPr>
+                <w:rFonts w:ascii="Consolas" w:hAnsi="Consolas"/>
+                <w:sz w:val="20"/>
+                <w:szCs w:val="20"/>
+              </w:rPr>
+              <w:t>Navy Key West Delivery</w:t>
+            </w:r>
+          </w:p>
+        </w:tc>
+      </w:tr>
+    </w:tbl>
+    <w:p>
+      <w:pPr>
+        <w:spacing w:after="60"/>
+        <w:rPr>
+          <w:b/>
+          <w:bCs/>
+          <w:sz w:val="24"/>
+          <w:szCs w:val="24"/>
+        </w:rPr>
+      </w:pPr>
+    </w:p>
+    <w:tbl>
+      <w:tblPr>
+        <w:tblStyle w:val="TableGrid"/>
+        <w:tblW w:w="0" w:type="auto"/>
+        <w:tblBorders>
+          <w:insideH w:val="none" w:sz="0" w:space="0" w:color="auto"/>
+          <w:insideV w:val="none" w:sz="0" w:space="0" w:color="auto"/>
+        </w:tblBorders>
+        <w:tblLook w:val="04A0" w:firstRow="1" w:lastRow="0" w:firstColumn="1" w:lastColumn="0" w:noHBand="0" w:noVBand="1"/>
+      </w:tblPr>
+      <w:tblGrid>
+        <w:gridCol w:w="1439"/>
+        <w:gridCol w:w="986"/>
+        <w:gridCol w:w="4405"/>
+      </w:tblGrid>
+      <w:tr>
+        <w:tc>
+          <w:tcPr>
+            <w:tcW w:w="1439" w:type="dxa"/>
+          </w:tcPr>
+          <w:p>
+            <w:pPr>
+              <w:rPr>
+                <w:rFonts w:ascii="Consolas" w:hAnsi="Consolas"/>
+                <w:sz w:val="20"/>
+                <w:szCs w:val="20"/>
+              </w:rPr>
+            </w:pPr>
+            <w:r>
+              <w:rPr>
+                <w:rFonts w:ascii="Consolas" w:hAnsi="Consolas"/>
+                <w:sz w:val="20"/>
+                <w:szCs w:val="20"/>
+              </w:rPr>
+              <w:t>HWO_TWR</w:t>
+            </w:r>
+          </w:p>
+        </w:tc>
+        <w:tc>
+          <w:tcPr>
+            <w:tcW w:w="986" w:type="dxa"/>
+          </w:tcPr>
+          <w:p>
+            <w:pPr>
+              <w:rPr>
+                <w:rFonts w:ascii="Consolas" w:hAnsi="Consolas"/>
+                <w:sz w:val="20"/>
+                <w:szCs w:val="20"/>
+              </w:rPr>
+            </w:pPr>
+            <w:r>
+              <w:rPr>
+                <w:rFonts w:ascii="Consolas" w:hAnsi="Consolas"/>
+                <w:sz w:val="20"/>
+                <w:szCs w:val="20"/>
+              </w:rPr>
+              <w:t>132.100</w:t>
+            </w:r>
+          </w:p>
+        </w:tc>
+        <w:tc>
+          <w:tcPr>
+            <w:tcW w:w="4405" w:type="dxa"/>
+          </w:tcPr>
+          <w:p>
+            <w:pPr>
+              <w:rPr>
+                <w:rFonts w:ascii="Consolas" w:hAnsi="Consolas"/>
+                <w:sz w:val="20"/>
+                <w:szCs w:val="20"/>
+              </w:rPr>
+            </w:pPr>
+            <w:r>
+              <w:rPr>
+                <w:rFonts w:ascii="Consolas" w:hAnsi="Consolas"/>
+                <w:sz w:val="20"/>
+                <w:szCs w:val="20"/>
+              </w:rPr>
+              <w:t>North Perry Tower</w:t>
+            </w:r>
+          </w:p>
+        </w:tc>
+      </w:tr>
+      <w:tr>
+        <w:tc>
+          <w:tcPr>
+            <w:tcW w:w="1439" w:type="dxa"/>
+          </w:tcPr>
+          <w:p>
+            <w:pPr>
+              <w:rPr>
+                <w:rFonts w:ascii="Consolas" w:hAnsi="Consolas"/>
+                <w:sz w:val="20"/>
+                <w:szCs w:val="20"/>
+              </w:rPr>
+            </w:pPr>
+            <w:r>
+              <w:rPr>
+                <w:rFonts w:ascii="Consolas" w:hAnsi="Consolas"/>
+                <w:sz w:val="20"/>
+                <w:szCs w:val="20"/>
+              </w:rPr>
+              <w:t>HWO_GND</w:t>
+            </w:r>
+          </w:p>
+        </w:tc>
+        <w:tc>
+          <w:tcPr>
+            <w:tcW w:w="986" w:type="dxa"/>
+          </w:tcPr>
+          <w:p>
+            <w:pPr>
+              <w:rPr>
+                <w:rFonts w:ascii="Consolas" w:hAnsi="Consolas"/>
+                <w:sz w:val="20"/>
+                <w:szCs w:val="20"/>
+              </w:rPr>
+            </w:pPr>
+            <w:r>
+              <w:rPr>
+                <w:rFonts w:ascii="Consolas" w:hAnsi="Consolas"/>
+                <w:sz w:val="20"/>
+                <w:szCs w:val="20"/>
+              </w:rPr>
+              <w:t>120.450</w:t>
+            </w:r>
+          </w:p>
+        </w:tc>
+        <w:tc>
+          <w:tcPr>
+            <w:tcW w:w="4405" w:type="dxa"/>
+          </w:tcPr>
+          <w:p>
+            <w:pPr>
+              <w:rPr>
+                <w:rFonts w:ascii="Consolas" w:hAnsi="Consolas"/>
+                <w:sz w:val="20"/>
+                <w:szCs w:val="20"/>
+              </w:rPr>
+            </w:pPr>
+            <w:r>
+              <w:rPr>
+                <w:rFonts w:ascii="Consolas" w:hAnsi="Consolas"/>
+                <w:sz w:val="20"/>
+                <w:szCs w:val="20"/>
+              </w:rPr>
+              <w:t>North Perry Ground</w:t>
+            </w:r>
+          </w:p>
+        </w:tc>
+      </w:tr>
+    </w:tbl>
+    <w:p>
+      <w:pPr>
+        <w:spacing w:after="60"/>
+        <w:rPr>
+          <w:b/>
+          <w:bCs/>
+          <w:sz w:val="24"/>
+          <w:szCs w:val="24"/>
+        </w:rPr>
+      </w:pPr>
+    </w:p>
+    <w:p>
+      <w:pPr>
+        <w:spacing w:after="60"/>
+        <w:rPr>
+          <w:b/>
+          <w:bCs/>
+          <w:sz w:val="24"/>
+          <w:szCs w:val="24"/>
+        </w:rPr>
+      </w:pPr>
+    </w:p>
+    <w:p>
+      <w:pPr>
+        <w:spacing w:after="60"/>
+        <w:rPr>
+          <w:b/>
+          <w:bCs/>
+          <w:sz w:val="24"/>
+          <w:szCs w:val="24"/>
+        </w:rPr>
+      </w:pPr>
+    </w:p>
+    <w:p>
+      <w:pPr>
+        <w:spacing w:after="60"/>
+        <w:rPr>
+          <w:b/>
+          <w:bCs/>
+          <w:sz w:val="24"/>
+          <w:szCs w:val="24"/>
+        </w:rPr>
+      </w:pPr>
+    </w:p>
+    <w:p>
+      <w:pPr>
+        <w:spacing w:after="60"/>
+        <w:rPr>
+          <w:b/>
+          <w:bCs/>
+          <w:sz w:val="24"/>
+          <w:szCs w:val="24"/>
+        </w:rPr>
+      </w:pPr>
+    </w:p>
+    <w:p>
+      <w:pPr>
+        <w:spacing w:after="60"/>
+        <w:rPr>
+          <w:b/>
+          <w:bCs/>
+          <w:sz w:val="24"/>
+          <w:szCs w:val="24"/>
+        </w:rPr>
+      </w:pPr>
+    </w:p>
+    <w:p>
+      <w:pPr>
+        <w:spacing w:after="60"/>
+        <w:rPr>
+          <w:b/>
+          <w:bCs/>
+          <w:sz w:val="24"/>
+          <w:szCs w:val="24"/>
+        </w:rPr>
+      </w:pPr>
+    </w:p>
+    <w:p>
+      <w:pPr>
+        <w:spacing w:after="60"/>
+        <w:rPr>
+          <w:b/>
+          <w:bCs/>
+          <w:sz w:val="24"/>
+          <w:szCs w:val="24"/>
+        </w:rPr>
+      </w:pPr>
+    </w:p>
+    <w:p>
+      <w:pPr>
+        <w:spacing w:after="60"/>
+        <w:rPr>
+          <w:b/>
+          <w:bCs/>
+          <w:sz w:val="24"/>
+          <w:szCs w:val="24"/>
+        </w:rPr>
+      </w:pPr>
+    </w:p>
+    <w:p>
+      <w:pPr>
+        <w:spacing w:after="60"/>
+        <w:rPr>
+          <w:b/>
+          <w:bCs/>
+          <w:sz w:val="24"/>
+          <w:szCs w:val="24"/>
+        </w:rPr>
+      </w:pPr>
+    </w:p>
+    <w:p>
+      <w:pPr>
+        <w:spacing w:after="60"/>
+        <w:rPr>
+          <w:b/>
+          <w:bCs/>
+          <w:sz w:val="24"/>
+          <w:szCs w:val="24"/>
+        </w:rPr>
+      </w:pPr>
+    </w:p>
+    <w:p>
+      <w:pPr>
+        <w:spacing w:after="60"/>
+        <w:rPr>
+          <w:b/>
+          <w:bCs/>
+          <w:sz w:val="24"/>
+          <w:szCs w:val="24"/>
+        </w:rPr>
+      </w:pPr>
+    </w:p>
+    <w:p>
+      <w:pPr>
+        <w:spacing w:after="60"/>
+        <w:rPr>
+          <w:b/>
+          <w:bCs/>
+          <w:sz w:val="24"/>
+          <w:szCs w:val="24"/>
+        </w:rPr>
+      </w:pPr>
+    </w:p>
+    <w:p>
+      <w:pPr>
+        <w:spacing w:after="60"/>
+        <w:rPr>
+          <w:b/>
+          <w:bCs/>
+          <w:sz w:val="24"/>
+          <w:szCs w:val="24"/>
+        </w:rPr>
+      </w:pPr>
+    </w:p>
+    <w:p>
+      <w:pPr>
+        <w:spacing w:after="60"/>
+        <w:rPr>
+          <w:b/>
+          <w:bCs/>
+          <w:sz w:val="24"/>
+          <w:szCs w:val="24"/>
+        </w:rPr>
+      </w:pPr>
+    </w:p>
+    <w:p>
+      <w:pPr>
+        <w:spacing w:after="60"/>
+        <w:rPr>
+          <w:b/>
+          <w:bCs/>
+          <w:sz w:val="24"/>
+          <w:szCs w:val="24"/>
+        </w:rPr>
+      </w:pPr>
+    </w:p>
+    <w:p>
+      <w:pPr>
+        <w:spacing w:after="60"/>
+        <w:rPr>
+          <w:b/>
+          <w:bCs/>
+          <w:sz w:val="24"/>
+          <w:szCs w:val="24"/>
+        </w:rPr>
+      </w:pPr>
+    </w:p>
+    <w:p>
+      <w:pPr>
+        <w:spacing w:after="60"/>
+        <w:rPr>
+          <w:b/>
+          <w:bCs/>
+          <w:sz w:val="24"/>
+          <w:szCs w:val="24"/>
+        </w:rPr>
+      </w:pPr>
+      <w:r>
+        <w:rPr>
+          <w:b/>
+          <w:bCs/>
+          <w:sz w:val="24"/>
+          <w:szCs w:val="24"/>
+        </w:rPr>
         <w:t>ATIS Broadcasts</w:t>
       </w:r>
     </w:p>
@@ -11512,13 +12401,23 @@
                 <w:szCs w:val="20"/>
               </w:rPr>
             </w:pPr>
-            <w:r>
-              <w:rPr>
-                <w:rFonts w:ascii="Consolas" w:hAnsi="Consolas"/>
-                <w:sz w:val="20"/>
-                <w:szCs w:val="20"/>
-              </w:rPr>
-              <w:t>Opa-Locka Executive</w:t>
+            <w:proofErr w:type="spellStart"/>
+            <w:r>
+              <w:rPr>
+                <w:rFonts w:ascii="Consolas" w:hAnsi="Consolas"/>
+                <w:sz w:val="20"/>
+                <w:szCs w:val="20"/>
+              </w:rPr>
+              <w:t>Opa-Locka</w:t>
+            </w:r>
+            <w:proofErr w:type="spellEnd"/>
+            <w:r>
+              <w:rPr>
+                <w:rFonts w:ascii="Consolas" w:hAnsi="Consolas"/>
+                <w:sz w:val="20"/>
+                <w:szCs w:val="20"/>
+              </w:rPr>
+              <w:t xml:space="preserve"> Executive</w:t>
             </w:r>
           </w:p>
         </w:tc>
@@ -12453,10 +13352,7 @@
             <w:t xml:space="preserve"> </w:t>
           </w:r>
           <w:r>
-            <w:t>October</w:t>
-          </w:r>
-          <w:r>
-            <w:t xml:space="preserve"> </w:t>
+            <w:t xml:space="preserve">October </w:t>
           </w:r>
           <w:r>
             <w:t>2020</w:t>
@@ -12658,10 +13554,7 @@
             <w:br/>
           </w:r>
           <w:r>
-            <w:t>30 October</w:t>
-          </w:r>
-          <w:r>
-            <w:t xml:space="preserve"> </w:t>
+            <w:t xml:space="preserve">30 October </w:t>
           </w:r>
           <w:r>
             <w:t>2020</w:t>
@@ -13076,6 +13969,7 @@
   <w:style w:type="paragraph" w:default="1" w:styleId="Normal">
     <w:name w:val="Normal"/>
     <w:qFormat/>
+    <w:rsid w:val="003D6664"/>
   </w:style>
   <w:style w:type="character" w:default="1" w:styleId="DefaultParagraphFont">
     <w:name w:val="Default Paragraph Font"/>

</xml_diff>

<commit_message>
alias-pof/125 - Update BKV,HWO,NQX (and FLL ramp) positions
</commit_message>
<xml_diff>
--- a/docs/reference/ZMA Approved Positions and Sectors.docx
+++ b/docs/reference/ZMA Approved Positions and Sectors.docx
@@ -1,6 +1,6 @@
 
 <file path=word/document.xml><?xml version="1.0" encoding="utf-8"?>
-<w:document xmlns:wpc="http://schemas.microsoft.com/office/word/2010/wordprocessingCanvas" xmlns:cx="http://schemas.microsoft.com/office/drawing/2014/chartex" xmlns:cx1="http://schemas.microsoft.com/office/drawing/2015/9/8/chartex" xmlns:cx2="http://schemas.microsoft.com/office/drawing/2015/10/21/chartex" xmlns:cx3="http://schemas.microsoft.com/office/drawing/2016/5/9/chartex" xmlns:cx4="http://schemas.microsoft.com/office/drawing/2016/5/10/chartex" xmlns:cx5="http://schemas.microsoft.com/office/drawing/2016/5/11/chartex" xmlns:cx6="http://schemas.microsoft.com/office/drawing/2016/5/12/chartex" xmlns:cx7="http://schemas.microsoft.com/office/drawing/2016/5/13/chartex" xmlns:cx8="http://schemas.microsoft.com/office/drawing/2016/5/14/chartex" xmlns:mc="http://schemas.openxmlformats.org/markup-compatibility/2006" xmlns:aink="http://schemas.microsoft.com/office/drawing/2016/ink" xmlns:am3d="http://schemas.microsoft.com/office/drawing/2017/model3d" xmlns:o="urn:schemas-microsoft-com:office:office" xmlns:r="http://schemas.openxmlformats.org/officeDocument/2006/relationships" xmlns:m="http://schemas.openxmlformats.org/officeDocument/2006/math" xmlns:v="urn:schemas-microsoft-com:vml" xmlns:wp14="http://schemas.microsoft.com/office/word/2010/wordprocessingDrawing" xmlns:wp="http://schemas.openxmlformats.org/drawingml/2006/wordprocessingDrawing" xmlns:w10="urn:schemas-microsoft-com:office:word" xmlns:w="http://schemas.openxmlformats.org/wordprocessingml/2006/main" xmlns:w14="http://schemas.microsoft.com/office/word/2010/wordml" xmlns:w15="http://schemas.microsoft.com/office/word/2012/wordml" xmlns:w16cex="http://schemas.microsoft.com/office/word/2018/wordml/cex" xmlns:w16cid="http://schemas.microsoft.com/office/word/2016/wordml/cid" xmlns:w16="http://schemas.microsoft.com/office/word/2018/wordml" xmlns:w16se="http://schemas.microsoft.com/office/word/2015/wordml/symex" xmlns:wpg="http://schemas.microsoft.com/office/word/2010/wordprocessingGroup" xmlns:wpi="http://schemas.microsoft.com/office/word/2010/wordprocessingInk" xmlns:wne="http://schemas.microsoft.com/office/word/2006/wordml" xmlns:wps="http://schemas.microsoft.com/office/word/2010/wordprocessingShape" mc:Ignorable="w14 w15 w16se w16cid w16 w16cex wp14">
+<w:document xmlns:wpc="http://schemas.microsoft.com/office/word/2010/wordprocessingCanvas" xmlns:cx="http://schemas.microsoft.com/office/drawing/2014/chartex" xmlns:cx1="http://schemas.microsoft.com/office/drawing/2015/9/8/chartex" xmlns:cx2="http://schemas.microsoft.com/office/drawing/2015/10/21/chartex" xmlns:cx3="http://schemas.microsoft.com/office/drawing/2016/5/9/chartex" xmlns:cx4="http://schemas.microsoft.com/office/drawing/2016/5/10/chartex" xmlns:cx5="http://schemas.microsoft.com/office/drawing/2016/5/11/chartex" xmlns:cx6="http://schemas.microsoft.com/office/drawing/2016/5/12/chartex" xmlns:cx7="http://schemas.microsoft.com/office/drawing/2016/5/13/chartex" xmlns:cx8="http://schemas.microsoft.com/office/drawing/2016/5/14/chartex" xmlns:mc="http://schemas.openxmlformats.org/markup-compatibility/2006" xmlns:aink="http://schemas.microsoft.com/office/drawing/2016/ink" xmlns:am3d="http://schemas.microsoft.com/office/drawing/2017/model3d" xmlns:o="urn:schemas-microsoft-com:office:office" xmlns:oel="http://schemas.microsoft.com/office/2019/extlst" xmlns:r="http://schemas.openxmlformats.org/officeDocument/2006/relationships" xmlns:m="http://schemas.openxmlformats.org/officeDocument/2006/math" xmlns:v="urn:schemas-microsoft-com:vml" xmlns:wp14="http://schemas.microsoft.com/office/word/2010/wordprocessingDrawing" xmlns:wp="http://schemas.openxmlformats.org/drawingml/2006/wordprocessingDrawing" xmlns:w10="urn:schemas-microsoft-com:office:word" xmlns:w="http://schemas.openxmlformats.org/wordprocessingml/2006/main" xmlns:w14="http://schemas.microsoft.com/office/word/2010/wordml" xmlns:w15="http://schemas.microsoft.com/office/word/2012/wordml" xmlns:w16cex="http://schemas.microsoft.com/office/word/2018/wordml/cex" xmlns:w16cid="http://schemas.microsoft.com/office/word/2016/wordml/cid" xmlns:w16="http://schemas.microsoft.com/office/word/2018/wordml" xmlns:w16sdtdh="http://schemas.microsoft.com/office/word/2020/wordml/sdtdatahash" xmlns:w16se="http://schemas.microsoft.com/office/word/2015/wordml/symex" xmlns:wpg="http://schemas.microsoft.com/office/word/2010/wordprocessingGroup" xmlns:wpi="http://schemas.microsoft.com/office/word/2010/wordprocessingInk" xmlns:wne="http://schemas.microsoft.com/office/word/2006/wordml" xmlns:wps="http://schemas.microsoft.com/office/word/2010/wordprocessingShape" mc:Ignorable="w14 w15 w16se w16cid w16 w16cex w16sdtdh wp14">
   <w:body>
     <w:p>
       <w:pPr>
@@ -98,7 +98,7 @@
                 <w:sz w:val="20"/>
                 <w:szCs w:val="20"/>
               </w:rPr>
-              <w:t>0</w:t>
+              <w:t>5</w:t>
             </w:r>
           </w:p>
         </w:tc>
@@ -337,7 +337,15 @@
                 <w:sz w:val="20"/>
                 <w:szCs w:val="20"/>
               </w:rPr>
-              <w:t>126.520</w:t>
+              <w:t>126.52</w:t>
+            </w:r>
+            <w:r>
+              <w:rPr>
+                <w:rFonts w:ascii="Consolas" w:hAnsi="Consolas"/>
+                <w:sz w:val="20"/>
+                <w:szCs w:val="20"/>
+              </w:rPr>
+              <w:t>5</w:t>
             </w:r>
           </w:p>
         </w:tc>
@@ -613,7 +621,15 @@
                 <w:sz w:val="20"/>
                 <w:szCs w:val="20"/>
               </w:rPr>
-              <w:t>119.820</w:t>
+              <w:t>119.82</w:t>
+            </w:r>
+            <w:r>
+              <w:rPr>
+                <w:rFonts w:ascii="Consolas" w:hAnsi="Consolas"/>
+                <w:sz w:val="20"/>
+                <w:szCs w:val="20"/>
+              </w:rPr>
+              <w:t>5</w:t>
             </w:r>
           </w:p>
         </w:tc>
@@ -1349,7 +1365,15 @@
                 <w:sz w:val="20"/>
                 <w:szCs w:val="20"/>
               </w:rPr>
-              <w:t>128.220</w:t>
+              <w:t>128.22</w:t>
+            </w:r>
+            <w:r>
+              <w:rPr>
+                <w:rFonts w:ascii="Consolas" w:hAnsi="Consolas"/>
+                <w:sz w:val="20"/>
+                <w:szCs w:val="20"/>
+              </w:rPr>
+              <w:t>5</w:t>
             </w:r>
           </w:p>
         </w:tc>
@@ -1529,7 +1553,15 @@
                 <w:sz w:val="20"/>
                 <w:szCs w:val="20"/>
               </w:rPr>
-              <w:t>123.770</w:t>
+              <w:t>123.77</w:t>
+            </w:r>
+            <w:r>
+              <w:rPr>
+                <w:rFonts w:ascii="Consolas" w:hAnsi="Consolas"/>
+                <w:sz w:val="20"/>
+                <w:szCs w:val="20"/>
+              </w:rPr>
+              <w:t>5</w:t>
             </w:r>
           </w:p>
         </w:tc>
@@ -1627,7 +1659,15 @@
                 <w:sz w:val="20"/>
                 <w:szCs w:val="20"/>
               </w:rPr>
-              <w:t>4.520</w:t>
+              <w:t>4.52</w:t>
+            </w:r>
+            <w:r>
+              <w:rPr>
+                <w:rFonts w:ascii="Consolas" w:hAnsi="Consolas"/>
+                <w:sz w:val="20"/>
+                <w:szCs w:val="20"/>
+              </w:rPr>
+              <w:t>5</w:t>
             </w:r>
           </w:p>
         </w:tc>
@@ -2758,7 +2798,15 @@
                 <w:sz w:val="20"/>
                 <w:szCs w:val="20"/>
               </w:rPr>
-              <w:t>133.770</w:t>
+              <w:t>133.77</w:t>
+            </w:r>
+            <w:r>
+              <w:rPr>
+                <w:rFonts w:ascii="Consolas" w:hAnsi="Consolas"/>
+                <w:sz w:val="20"/>
+                <w:szCs w:val="20"/>
+              </w:rPr>
+              <w:t>5</w:t>
             </w:r>
           </w:p>
         </w:tc>
@@ -2894,7 +2942,15 @@
                 <w:sz w:val="20"/>
                 <w:szCs w:val="20"/>
               </w:rPr>
-              <w:t>133.720</w:t>
+              <w:t>133.72</w:t>
+            </w:r>
+            <w:r>
+              <w:rPr>
+                <w:rFonts w:ascii="Consolas" w:hAnsi="Consolas"/>
+                <w:sz w:val="20"/>
+                <w:szCs w:val="20"/>
+              </w:rPr>
+              <w:t>5</w:t>
             </w:r>
           </w:p>
         </w:tc>
@@ -3177,7 +3233,15 @@
                 <w:sz w:val="20"/>
                 <w:szCs w:val="20"/>
               </w:rPr>
-              <w:t>132.520</w:t>
+              <w:t>132.52</w:t>
+            </w:r>
+            <w:r>
+              <w:rPr>
+                <w:rFonts w:ascii="Consolas" w:hAnsi="Consolas"/>
+                <w:sz w:val="20"/>
+                <w:szCs w:val="20"/>
+              </w:rPr>
+              <w:t>5</w:t>
             </w:r>
           </w:p>
         </w:tc>
@@ -3835,7 +3899,15 @@
                 <w:sz w:val="20"/>
                 <w:szCs w:val="20"/>
               </w:rPr>
-              <w:t>134.420</w:t>
+              <w:t>134.42</w:t>
+            </w:r>
+            <w:r>
+              <w:rPr>
+                <w:rFonts w:ascii="Consolas" w:hAnsi="Consolas"/>
+                <w:sz w:val="20"/>
+                <w:szCs w:val="20"/>
+              </w:rPr>
+              <w:t>5</w:t>
             </w:r>
           </w:p>
         </w:tc>
@@ -5408,7 +5480,15 @@
                 <w:sz w:val="20"/>
                 <w:szCs w:val="20"/>
               </w:rPr>
-              <w:t>133.720</w:t>
+              <w:t>133.72</w:t>
+            </w:r>
+            <w:r>
+              <w:rPr>
+                <w:rFonts w:ascii="Consolas" w:hAnsi="Consolas"/>
+                <w:sz w:val="20"/>
+                <w:szCs w:val="20"/>
+              </w:rPr>
+              <w:t>5</w:t>
             </w:r>
           </w:p>
         </w:tc>
@@ -5657,6 +5737,88 @@
               </w:rPr>
               <w:t>Fort Lauderdale Ground</w:t>
             </w:r>
+            <w:r>
+              <w:rPr>
+                <w:rFonts w:ascii="Consolas" w:hAnsi="Consolas"/>
+                <w:sz w:val="20"/>
+                <w:szCs w:val="20"/>
+              </w:rPr>
+              <w:t xml:space="preserve"> (North)</w:t>
+            </w:r>
+          </w:p>
+        </w:tc>
+      </w:tr>
+      <w:tr>
+        <w:tc>
+          <w:tcPr>
+            <w:tcW w:w="1439" w:type="dxa"/>
+            <w:tcBorders>
+              <w:left w:val="single" w:sz="4" w:space="0" w:color="auto"/>
+            </w:tcBorders>
+          </w:tcPr>
+          <w:p>
+            <w:pPr>
+              <w:rPr>
+                <w:rFonts w:ascii="Consolas" w:hAnsi="Consolas"/>
+                <w:sz w:val="20"/>
+                <w:szCs w:val="20"/>
+              </w:rPr>
+            </w:pPr>
+            <w:r>
+              <w:rPr>
+                <w:rFonts w:ascii="Consolas" w:hAnsi="Consolas"/>
+                <w:sz w:val="20"/>
+                <w:szCs w:val="20"/>
+              </w:rPr>
+              <w:t>FLL_RN_GND</w:t>
+            </w:r>
+          </w:p>
+        </w:tc>
+        <w:tc>
+          <w:tcPr>
+            <w:tcW w:w="986" w:type="dxa"/>
+          </w:tcPr>
+          <w:p>
+            <w:pPr>
+              <w:rPr>
+                <w:rFonts w:ascii="Consolas" w:hAnsi="Consolas"/>
+                <w:sz w:val="20"/>
+                <w:szCs w:val="20"/>
+              </w:rPr>
+            </w:pPr>
+            <w:r>
+              <w:rPr>
+                <w:rFonts w:ascii="Consolas" w:hAnsi="Consolas"/>
+                <w:sz w:val="20"/>
+                <w:szCs w:val="20"/>
+              </w:rPr>
+              <w:t>118.175</w:t>
+            </w:r>
+          </w:p>
+        </w:tc>
+        <w:tc>
+          <w:tcPr>
+            <w:tcW w:w="4405" w:type="dxa"/>
+            <w:tcBorders>
+              <w:right w:val="single" w:sz="4" w:space="0" w:color="auto"/>
+            </w:tcBorders>
+          </w:tcPr>
+          <w:p>
+            <w:pPr>
+              <w:rPr>
+                <w:rFonts w:ascii="Consolas" w:hAnsi="Consolas"/>
+                <w:sz w:val="20"/>
+                <w:szCs w:val="20"/>
+              </w:rPr>
+            </w:pPr>
+            <w:r>
+              <w:rPr>
+                <w:rFonts w:ascii="Consolas" w:hAnsi="Consolas"/>
+                <w:sz w:val="20"/>
+                <w:szCs w:val="20"/>
+              </w:rPr>
+              <w:t>Fort Lauderdale Ramp (North)</w:t>
+            </w:r>
           </w:p>
         </w:tc>
       </w:tr>
@@ -5836,6 +5998,142 @@
                 <w:szCs w:val="20"/>
               </w:rPr>
               <w:t>Fort Lauderdale Tower (South)</w:t>
+            </w:r>
+          </w:p>
+        </w:tc>
+      </w:tr>
+      <w:tr>
+        <w:tc>
+          <w:tcPr>
+            <w:tcW w:w="1439" w:type="dxa"/>
+          </w:tcPr>
+          <w:p>
+            <w:pPr>
+              <w:rPr>
+                <w:rFonts w:ascii="Consolas" w:hAnsi="Consolas"/>
+                <w:sz w:val="20"/>
+                <w:szCs w:val="20"/>
+              </w:rPr>
+            </w:pPr>
+            <w:r>
+              <w:rPr>
+                <w:rFonts w:ascii="Consolas" w:hAnsi="Consolas"/>
+                <w:sz w:val="20"/>
+                <w:szCs w:val="20"/>
+              </w:rPr>
+              <w:t>FLL_S_GND</w:t>
+            </w:r>
+          </w:p>
+        </w:tc>
+        <w:tc>
+          <w:tcPr>
+            <w:tcW w:w="986" w:type="dxa"/>
+          </w:tcPr>
+          <w:p>
+            <w:pPr>
+              <w:rPr>
+                <w:rFonts w:ascii="Consolas" w:hAnsi="Consolas"/>
+                <w:sz w:val="20"/>
+                <w:szCs w:val="20"/>
+              </w:rPr>
+            </w:pPr>
+            <w:r>
+              <w:rPr>
+                <w:rFonts w:ascii="Consolas" w:hAnsi="Consolas"/>
+                <w:sz w:val="20"/>
+                <w:szCs w:val="20"/>
+              </w:rPr>
+              <w:t>127.500</w:t>
+            </w:r>
+          </w:p>
+        </w:tc>
+        <w:tc>
+          <w:tcPr>
+            <w:tcW w:w="4405" w:type="dxa"/>
+          </w:tcPr>
+          <w:p>
+            <w:pPr>
+              <w:rPr>
+                <w:rFonts w:ascii="Consolas" w:hAnsi="Consolas"/>
+                <w:sz w:val="20"/>
+                <w:szCs w:val="20"/>
+              </w:rPr>
+            </w:pPr>
+            <w:r>
+              <w:rPr>
+                <w:rFonts w:ascii="Consolas" w:hAnsi="Consolas"/>
+                <w:sz w:val="20"/>
+                <w:szCs w:val="20"/>
+              </w:rPr>
+              <w:t>Fort Lauderdale Ground (South)</w:t>
+            </w:r>
+          </w:p>
+        </w:tc>
+      </w:tr>
+      <w:tr>
+        <w:tc>
+          <w:tcPr>
+            <w:tcW w:w="1439" w:type="dxa"/>
+          </w:tcPr>
+          <w:p>
+            <w:pPr>
+              <w:rPr>
+                <w:rFonts w:ascii="Consolas" w:hAnsi="Consolas"/>
+                <w:sz w:val="20"/>
+                <w:szCs w:val="20"/>
+              </w:rPr>
+            </w:pPr>
+            <w:r>
+              <w:rPr>
+                <w:rFonts w:ascii="Consolas" w:hAnsi="Consolas"/>
+                <w:sz w:val="20"/>
+                <w:szCs w:val="20"/>
+              </w:rPr>
+              <w:t>FLL_RS_GND</w:t>
+            </w:r>
+          </w:p>
+        </w:tc>
+        <w:tc>
+          <w:tcPr>
+            <w:tcW w:w="986" w:type="dxa"/>
+          </w:tcPr>
+          <w:p>
+            <w:pPr>
+              <w:rPr>
+                <w:rFonts w:ascii="Consolas" w:hAnsi="Consolas"/>
+                <w:sz w:val="20"/>
+                <w:szCs w:val="20"/>
+              </w:rPr>
+            </w:pPr>
+            <w:r>
+              <w:rPr>
+                <w:rFonts w:ascii="Consolas" w:hAnsi="Consolas"/>
+                <w:sz w:val="20"/>
+                <w:szCs w:val="20"/>
+              </w:rPr>
+              <w:t>129.875</w:t>
+            </w:r>
+          </w:p>
+        </w:tc>
+        <w:tc>
+          <w:tcPr>
+            <w:tcW w:w="4405" w:type="dxa"/>
+          </w:tcPr>
+          <w:p>
+            <w:pPr>
+              <w:rPr>
+                <w:rFonts w:ascii="Consolas" w:hAnsi="Consolas"/>
+                <w:sz w:val="20"/>
+                <w:szCs w:val="20"/>
+              </w:rPr>
+            </w:pPr>
+            <w:r>
+              <w:rPr>
+                <w:rFonts w:ascii="Consolas" w:hAnsi="Consolas"/>
+                <w:sz w:val="20"/>
+                <w:szCs w:val="20"/>
+              </w:rPr>
+              <w:t>Fort Lauderdale Ramp (South)</w:t>
             </w:r>
           </w:p>
         </w:tc>
@@ -6139,6 +6437,7 @@
           <w:szCs w:val="24"/>
         </w:rPr>
       </w:pPr>
+      <w:proofErr w:type="spellStart"/>
       <w:r>
         <w:rPr>
           <w:b/>
@@ -6164,7 +6463,17 @@
           <w:sz w:val="24"/>
           <w:szCs w:val="24"/>
         </w:rPr>
-        <w:t>Locka CAB</w:t>
+        <w:t>Locka</w:t>
+      </w:r>
+      <w:proofErr w:type="spellEnd"/>
+      <w:r>
+        <w:rPr>
+          <w:b/>
+          <w:bCs/>
+          <w:sz w:val="24"/>
+          <w:szCs w:val="24"/>
+        </w:rPr>
+        <w:t xml:space="preserve"> CAB</w:t>
       </w:r>
     </w:p>
     <w:tbl>
@@ -6254,13 +6563,23 @@
                 <w:szCs w:val="20"/>
               </w:rPr>
             </w:pPr>
-            <w:r>
-              <w:rPr>
-                <w:rFonts w:ascii="Consolas" w:hAnsi="Consolas"/>
-                <w:sz w:val="20"/>
-                <w:szCs w:val="20"/>
-              </w:rPr>
-              <w:t>Opa-Locka Tower</w:t>
+            <w:proofErr w:type="spellStart"/>
+            <w:r>
+              <w:rPr>
+                <w:rFonts w:ascii="Consolas" w:hAnsi="Consolas"/>
+                <w:sz w:val="20"/>
+                <w:szCs w:val="20"/>
+              </w:rPr>
+              <w:t>Opa-Locka</w:t>
+            </w:r>
+            <w:proofErr w:type="spellEnd"/>
+            <w:r>
+              <w:rPr>
+                <w:rFonts w:ascii="Consolas" w:hAnsi="Consolas"/>
+                <w:sz w:val="20"/>
+                <w:szCs w:val="20"/>
+              </w:rPr>
+              <w:t xml:space="preserve"> Tower</w:t>
             </w:r>
           </w:p>
         </w:tc>
@@ -6328,13 +6647,23 @@
                 <w:szCs w:val="20"/>
               </w:rPr>
             </w:pPr>
-            <w:r>
-              <w:rPr>
-                <w:rFonts w:ascii="Consolas" w:hAnsi="Consolas"/>
-                <w:sz w:val="20"/>
-                <w:szCs w:val="20"/>
-              </w:rPr>
-              <w:t>Opa-Locka Ground</w:t>
+            <w:proofErr w:type="spellStart"/>
+            <w:r>
+              <w:rPr>
+                <w:rFonts w:ascii="Consolas" w:hAnsi="Consolas"/>
+                <w:sz w:val="20"/>
+                <w:szCs w:val="20"/>
+              </w:rPr>
+              <w:t>Opa-Locka</w:t>
+            </w:r>
+            <w:proofErr w:type="spellEnd"/>
+            <w:r>
+              <w:rPr>
+                <w:rFonts w:ascii="Consolas" w:hAnsi="Consolas"/>
+                <w:sz w:val="20"/>
+                <w:szCs w:val="20"/>
+              </w:rPr>
+              <w:t xml:space="preserve"> Ground</w:t>
             </w:r>
           </w:p>
         </w:tc>
@@ -6407,13 +6736,23 @@
                 <w:szCs w:val="20"/>
               </w:rPr>
             </w:pPr>
-            <w:r>
-              <w:rPr>
-                <w:rFonts w:ascii="Consolas" w:hAnsi="Consolas"/>
-                <w:sz w:val="20"/>
-                <w:szCs w:val="20"/>
-              </w:rPr>
-              <w:t>Opa-Locka Delivery</w:t>
+            <w:proofErr w:type="spellStart"/>
+            <w:r>
+              <w:rPr>
+                <w:rFonts w:ascii="Consolas" w:hAnsi="Consolas"/>
+                <w:sz w:val="20"/>
+                <w:szCs w:val="20"/>
+              </w:rPr>
+              <w:t>Opa-Locka</w:t>
+            </w:r>
+            <w:proofErr w:type="spellEnd"/>
+            <w:r>
+              <w:rPr>
+                <w:rFonts w:ascii="Consolas" w:hAnsi="Consolas"/>
+                <w:sz w:val="20"/>
+                <w:szCs w:val="20"/>
+              </w:rPr>
+              <w:t xml:space="preserve"> Delivery</w:t>
             </w:r>
           </w:p>
         </w:tc>
@@ -7962,21 +8301,6 @@
     </w:p>
     <w:p>
       <w:pPr>
-        <w:rPr>
-          <w:b/>
-          <w:bCs/>
-        </w:rPr>
-      </w:pPr>
-      <w:r>
-        <w:rPr>
-          <w:b/>
-          <w:bCs/>
-        </w:rPr>
-        <w:br w:type="page"/>
-      </w:r>
-    </w:p>
-    <w:p>
-      <w:pPr>
         <w:spacing w:after="60"/>
         <w:rPr>
           <w:b/>
@@ -8584,33 +8908,6 @@
           </w:p>
         </w:tc>
       </w:tr>
-    </w:tbl>
-    <w:p>
-      <w:pPr>
-        <w:spacing w:after="60"/>
-        <w:rPr>
-          <w:b/>
-          <w:bCs/>
-          <w:sz w:val="24"/>
-          <w:szCs w:val="24"/>
-        </w:rPr>
-      </w:pPr>
-    </w:p>
-    <w:tbl>
-      <w:tblPr>
-        <w:tblStyle w:val="TableGrid"/>
-        <w:tblW w:w="0" w:type="auto"/>
-        <w:tblBorders>
-          <w:insideH w:val="none" w:sz="0" w:space="0" w:color="auto"/>
-          <w:insideV w:val="none" w:sz="0" w:space="0" w:color="auto"/>
-        </w:tblBorders>
-        <w:tblLook w:val="04A0" w:firstRow="1" w:lastRow="0" w:firstColumn="1" w:lastColumn="0" w:noHBand="0" w:noVBand="1"/>
-      </w:tblPr>
-      <w:tblGrid>
-        <w:gridCol w:w="1439"/>
-        <w:gridCol w:w="986"/>
-        <w:gridCol w:w="4405"/>
-      </w:tblGrid>
       <w:tr>
         <w:tc>
           <w:tcPr>
@@ -8630,7 +8927,7 @@
                 <w:sz w:val="20"/>
                 <w:szCs w:val="20"/>
               </w:rPr>
-              <w:t>BOW_TWR</w:t>
+              <w:t>BKV_GND</w:t>
             </w:r>
           </w:p>
         </w:tc>
@@ -8652,7 +8949,7 @@
                 <w:sz w:val="20"/>
                 <w:szCs w:val="20"/>
               </w:rPr>
-              <w:t>121.200</w:t>
+              <w:t>121.400</w:t>
             </w:r>
           </w:p>
         </w:tc>
@@ -8674,75 +8971,7 @@
                 <w:sz w:val="20"/>
                 <w:szCs w:val="20"/>
               </w:rPr>
-              <w:t>Bartow Tower</w:t>
-            </w:r>
-          </w:p>
-        </w:tc>
-      </w:tr>
-      <w:tr>
-        <w:tc>
-          <w:tcPr>
-            <w:tcW w:w="1439" w:type="dxa"/>
-          </w:tcPr>
-          <w:p>
-            <w:pPr>
-              <w:rPr>
-                <w:rFonts w:ascii="Consolas" w:hAnsi="Consolas"/>
-                <w:sz w:val="20"/>
-                <w:szCs w:val="20"/>
-              </w:rPr>
-            </w:pPr>
-            <w:r>
-              <w:rPr>
-                <w:rFonts w:ascii="Consolas" w:hAnsi="Consolas"/>
-                <w:sz w:val="20"/>
-                <w:szCs w:val="20"/>
-              </w:rPr>
-              <w:t>BOW_GND</w:t>
-            </w:r>
-          </w:p>
-        </w:tc>
-        <w:tc>
-          <w:tcPr>
-            <w:tcW w:w="986" w:type="dxa"/>
-          </w:tcPr>
-          <w:p>
-            <w:pPr>
-              <w:rPr>
-                <w:rFonts w:ascii="Consolas" w:hAnsi="Consolas"/>
-                <w:sz w:val="20"/>
-                <w:szCs w:val="20"/>
-              </w:rPr>
-            </w:pPr>
-            <w:r>
-              <w:rPr>
-                <w:rFonts w:ascii="Consolas" w:hAnsi="Consolas"/>
-                <w:sz w:val="20"/>
-                <w:szCs w:val="20"/>
-              </w:rPr>
-              <w:t>121.900</w:t>
-            </w:r>
-          </w:p>
-        </w:tc>
-        <w:tc>
-          <w:tcPr>
-            <w:tcW w:w="4405" w:type="dxa"/>
-          </w:tcPr>
-          <w:p>
-            <w:pPr>
-              <w:rPr>
-                <w:rFonts w:ascii="Consolas" w:hAnsi="Consolas"/>
-                <w:sz w:val="20"/>
-                <w:szCs w:val="20"/>
-              </w:rPr>
-            </w:pPr>
-            <w:r>
-              <w:rPr>
-                <w:rFonts w:ascii="Consolas" w:hAnsi="Consolas"/>
-                <w:sz w:val="20"/>
-                <w:szCs w:val="20"/>
-              </w:rPr>
-              <w:t>Bartow Ground</w:t>
+              <w:t>Brooksville Ground</w:t>
             </w:r>
           </w:p>
         </w:tc>
@@ -8793,7 +9022,7 @@
                 <w:sz w:val="20"/>
                 <w:szCs w:val="20"/>
               </w:rPr>
-              <w:t>FMY_TWR</w:t>
+              <w:t>BOW_TWR</w:t>
             </w:r>
           </w:p>
         </w:tc>
@@ -8815,7 +9044,7 @@
                 <w:sz w:val="20"/>
                 <w:szCs w:val="20"/>
               </w:rPr>
-              <w:t>119.000</w:t>
+              <w:t>121.200</w:t>
             </w:r>
           </w:p>
         </w:tc>
@@ -8837,7 +9066,7 @@
                 <w:sz w:val="20"/>
                 <w:szCs w:val="20"/>
               </w:rPr>
-              <w:t>Page Tower</w:t>
+              <w:t>Bartow Tower</w:t>
             </w:r>
           </w:p>
         </w:tc>
@@ -8861,7 +9090,7 @@
                 <w:sz w:val="20"/>
                 <w:szCs w:val="20"/>
               </w:rPr>
-              <w:t>FMY_GND</w:t>
+              <w:t>BOW_GND</w:t>
             </w:r>
           </w:p>
         </w:tc>
@@ -8883,7 +9112,7 @@
                 <w:sz w:val="20"/>
                 <w:szCs w:val="20"/>
               </w:rPr>
-              <w:t>121.700</w:t>
+              <w:t>121.900</w:t>
             </w:r>
           </w:p>
         </w:tc>
@@ -8905,7 +9134,7 @@
                 <w:sz w:val="20"/>
                 <w:szCs w:val="20"/>
               </w:rPr>
-              <w:t>Page Ground</w:t>
+              <w:t>Bartow Ground</w:t>
             </w:r>
           </w:p>
         </w:tc>
@@ -8956,7 +9185,7 @@
                 <w:sz w:val="20"/>
                 <w:szCs w:val="20"/>
               </w:rPr>
-              <w:t>FPR_TWR</w:t>
+              <w:t>FMY_TWR</w:t>
             </w:r>
           </w:p>
         </w:tc>
@@ -8978,7 +9207,7 @@
                 <w:sz w:val="20"/>
                 <w:szCs w:val="20"/>
               </w:rPr>
-              <w:t>128.200</w:t>
+              <w:t>119.000</w:t>
             </w:r>
           </w:p>
         </w:tc>
@@ -9000,7 +9229,7 @@
                 <w:sz w:val="20"/>
                 <w:szCs w:val="20"/>
               </w:rPr>
-              <w:t>Fort Pierce Tower</w:t>
+              <w:t>Page Tower</w:t>
             </w:r>
           </w:p>
         </w:tc>
@@ -9024,7 +9253,7 @@
                 <w:sz w:val="20"/>
                 <w:szCs w:val="20"/>
               </w:rPr>
-              <w:t>FPR_GND</w:t>
+              <w:t>FMY_GND</w:t>
             </w:r>
           </w:p>
         </w:tc>
@@ -9046,7 +9275,7 @@
                 <w:sz w:val="20"/>
                 <w:szCs w:val="20"/>
               </w:rPr>
-              <w:t>119.550</w:t>
+              <w:t>121.700</w:t>
             </w:r>
           </w:p>
         </w:tc>
@@ -9068,7 +9297,7 @@
                 <w:sz w:val="20"/>
                 <w:szCs w:val="20"/>
               </w:rPr>
-              <w:t>Fort Pierce Ground</w:t>
+              <w:t>Page Ground</w:t>
             </w:r>
           </w:p>
         </w:tc>
@@ -9119,7 +9348,7 @@
                 <w:sz w:val="20"/>
                 <w:szCs w:val="20"/>
               </w:rPr>
-              <w:t>FXE_TWR</w:t>
+              <w:t>FPR_TWR</w:t>
             </w:r>
           </w:p>
         </w:tc>
@@ -9141,7 +9370,7 @@
                 <w:sz w:val="20"/>
                 <w:szCs w:val="20"/>
               </w:rPr>
-              <w:t>120.900</w:t>
+              <w:t>128.200</w:t>
             </w:r>
           </w:p>
         </w:tc>
@@ -9163,7 +9392,7 @@
                 <w:sz w:val="20"/>
                 <w:szCs w:val="20"/>
               </w:rPr>
-              <w:t>Executive Tower</w:t>
+              <w:t>Fort Pierce Tower</w:t>
             </w:r>
           </w:p>
         </w:tc>
@@ -9187,7 +9416,7 @@
                 <w:sz w:val="20"/>
                 <w:szCs w:val="20"/>
               </w:rPr>
-              <w:t>FXE_GND</w:t>
+              <w:t>FPR_GND</w:t>
             </w:r>
           </w:p>
         </w:tc>
@@ -9209,7 +9438,7 @@
                 <w:sz w:val="20"/>
                 <w:szCs w:val="20"/>
               </w:rPr>
-              <w:t>121.750</w:t>
+              <w:t>119.550</w:t>
             </w:r>
           </w:p>
         </w:tc>
@@ -9231,83 +9460,7 @@
                 <w:sz w:val="20"/>
                 <w:szCs w:val="20"/>
               </w:rPr>
-              <w:t>Executive Ground</w:t>
-            </w:r>
-          </w:p>
-        </w:tc>
-      </w:tr>
-      <w:tr>
-        <w:tc>
-          <w:tcPr>
-            <w:tcW w:w="1439" w:type="dxa"/>
-          </w:tcPr>
-          <w:p>
-            <w:pPr>
-              <w:rPr>
-                <w:rFonts w:ascii="Consolas" w:hAnsi="Consolas"/>
-                <w:sz w:val="20"/>
-                <w:szCs w:val="20"/>
-              </w:rPr>
-            </w:pPr>
-            <w:r>
-              <w:rPr>
-                <w:rFonts w:ascii="Consolas" w:hAnsi="Consolas"/>
-                <w:sz w:val="20"/>
-                <w:szCs w:val="20"/>
-              </w:rPr>
-              <w:t>FXE_DEL</w:t>
-            </w:r>
-          </w:p>
-        </w:tc>
-        <w:tc>
-          <w:tcPr>
-            <w:tcW w:w="986" w:type="dxa"/>
-          </w:tcPr>
-          <w:p>
-            <w:pPr>
-              <w:rPr>
-                <w:rFonts w:ascii="Consolas" w:hAnsi="Consolas"/>
-                <w:sz w:val="20"/>
-                <w:szCs w:val="20"/>
-              </w:rPr>
-            </w:pPr>
-            <w:r>
-              <w:rPr>
-                <w:rFonts w:ascii="Consolas" w:hAnsi="Consolas"/>
-                <w:sz w:val="20"/>
-                <w:szCs w:val="20"/>
-              </w:rPr>
-              <w:t>127.950</w:t>
-            </w:r>
-          </w:p>
-        </w:tc>
-        <w:tc>
-          <w:tcPr>
-            <w:tcW w:w="4405" w:type="dxa"/>
-          </w:tcPr>
-          <w:p>
-            <w:pPr>
-              <w:rPr>
-                <w:rFonts w:ascii="Consolas" w:hAnsi="Consolas"/>
-                <w:sz w:val="20"/>
-                <w:szCs w:val="20"/>
-              </w:rPr>
-            </w:pPr>
-            <w:r>
-              <w:rPr>
-                <w:rFonts w:ascii="Consolas" w:hAnsi="Consolas"/>
-                <w:sz w:val="20"/>
-                <w:szCs w:val="20"/>
-              </w:rPr>
-              <w:t>Executive</w:t>
-            </w:r>
-            <w:r>
-              <w:rPr>
-                <w:rFonts w:ascii="Consolas" w:hAnsi="Consolas"/>
-                <w:sz w:val="20"/>
-                <w:szCs w:val="20"/>
-              </w:rPr>
-              <w:t xml:space="preserve"> Delivery</w:t>
+              <w:t>Fort Pierce Ground</w:t>
             </w:r>
           </w:p>
         </w:tc>
@@ -9358,7 +9511,7 @@
                 <w:sz w:val="20"/>
                 <w:szCs w:val="20"/>
               </w:rPr>
-              <w:t>HST_TWR</w:t>
+              <w:t>FXE_TWR</w:t>
             </w:r>
           </w:p>
         </w:tc>
@@ -9380,7 +9533,7 @@
                 <w:sz w:val="20"/>
                 <w:szCs w:val="20"/>
               </w:rPr>
-              <w:t>133.450</w:t>
+              <w:t>120.900</w:t>
             </w:r>
           </w:p>
         </w:tc>
@@ -9402,7 +9555,7 @@
                 <w:sz w:val="20"/>
                 <w:szCs w:val="20"/>
               </w:rPr>
-              <w:t>Homestead Tower</w:t>
+              <w:t>Executive Tower</w:t>
             </w:r>
           </w:p>
         </w:tc>
@@ -9426,15 +9579,7 @@
                 <w:sz w:val="20"/>
                 <w:szCs w:val="20"/>
               </w:rPr>
-              <w:t>H</w:t>
-            </w:r>
-            <w:r>
-              <w:rPr>
-                <w:rFonts w:ascii="Consolas" w:hAnsi="Consolas"/>
-                <w:sz w:val="20"/>
-                <w:szCs w:val="20"/>
-              </w:rPr>
-              <w:t>ST_GND</w:t>
+              <w:t>FXE_GND</w:t>
             </w:r>
           </w:p>
         </w:tc>
@@ -9478,23 +9623,83 @@
                 <w:sz w:val="20"/>
                 <w:szCs w:val="20"/>
               </w:rPr>
-              <w:t>Homestead</w:t>
-            </w:r>
-            <w:r>
-              <w:rPr>
-                <w:rFonts w:ascii="Consolas" w:hAnsi="Consolas"/>
-                <w:sz w:val="20"/>
-                <w:szCs w:val="20"/>
-              </w:rPr>
-              <w:t xml:space="preserve"> </w:t>
-            </w:r>
-            <w:r>
-              <w:rPr>
-                <w:rFonts w:ascii="Consolas" w:hAnsi="Consolas"/>
-                <w:sz w:val="20"/>
-                <w:szCs w:val="20"/>
-              </w:rPr>
-              <w:t>Ground</w:t>
+              <w:t>Executive Ground</w:t>
+            </w:r>
+          </w:p>
+        </w:tc>
+      </w:tr>
+      <w:tr>
+        <w:tc>
+          <w:tcPr>
+            <w:tcW w:w="1439" w:type="dxa"/>
+          </w:tcPr>
+          <w:p>
+            <w:pPr>
+              <w:rPr>
+                <w:rFonts w:ascii="Consolas" w:hAnsi="Consolas"/>
+                <w:sz w:val="20"/>
+                <w:szCs w:val="20"/>
+              </w:rPr>
+            </w:pPr>
+            <w:r>
+              <w:rPr>
+                <w:rFonts w:ascii="Consolas" w:hAnsi="Consolas"/>
+                <w:sz w:val="20"/>
+                <w:szCs w:val="20"/>
+              </w:rPr>
+              <w:t>FXE_DEL</w:t>
+            </w:r>
+          </w:p>
+        </w:tc>
+        <w:tc>
+          <w:tcPr>
+            <w:tcW w:w="986" w:type="dxa"/>
+          </w:tcPr>
+          <w:p>
+            <w:pPr>
+              <w:rPr>
+                <w:rFonts w:ascii="Consolas" w:hAnsi="Consolas"/>
+                <w:sz w:val="20"/>
+                <w:szCs w:val="20"/>
+              </w:rPr>
+            </w:pPr>
+            <w:r>
+              <w:rPr>
+                <w:rFonts w:ascii="Consolas" w:hAnsi="Consolas"/>
+                <w:sz w:val="20"/>
+                <w:szCs w:val="20"/>
+              </w:rPr>
+              <w:t>127.950</w:t>
+            </w:r>
+          </w:p>
+        </w:tc>
+        <w:tc>
+          <w:tcPr>
+            <w:tcW w:w="4405" w:type="dxa"/>
+          </w:tcPr>
+          <w:p>
+            <w:pPr>
+              <w:rPr>
+                <w:rFonts w:ascii="Consolas" w:hAnsi="Consolas"/>
+                <w:sz w:val="20"/>
+                <w:szCs w:val="20"/>
+              </w:rPr>
+            </w:pPr>
+            <w:r>
+              <w:rPr>
+                <w:rFonts w:ascii="Consolas" w:hAnsi="Consolas"/>
+                <w:sz w:val="20"/>
+                <w:szCs w:val="20"/>
+              </w:rPr>
+              <w:t>Executive</w:t>
+            </w:r>
+            <w:r>
+              <w:rPr>
+                <w:rFonts w:ascii="Consolas" w:hAnsi="Consolas"/>
+                <w:sz w:val="20"/>
+                <w:szCs w:val="20"/>
+              </w:rPr>
+              <w:t xml:space="preserve"> Delivery</w:t>
             </w:r>
           </w:p>
         </w:tc>
@@ -9511,6 +9716,356 @@
         </w:rPr>
       </w:pPr>
     </w:p>
+    <w:tbl>
+      <w:tblPr>
+        <w:tblStyle w:val="TableGrid"/>
+        <w:tblW w:w="0" w:type="auto"/>
+        <w:tblBorders>
+          <w:insideH w:val="none" w:sz="0" w:space="0" w:color="auto"/>
+          <w:insideV w:val="none" w:sz="0" w:space="0" w:color="auto"/>
+        </w:tblBorders>
+        <w:tblLook w:val="04A0" w:firstRow="1" w:lastRow="0" w:firstColumn="1" w:lastColumn="0" w:noHBand="0" w:noVBand="1"/>
+      </w:tblPr>
+      <w:tblGrid>
+        <w:gridCol w:w="1439"/>
+        <w:gridCol w:w="986"/>
+        <w:gridCol w:w="4405"/>
+      </w:tblGrid>
+      <w:tr>
+        <w:tc>
+          <w:tcPr>
+            <w:tcW w:w="1439" w:type="dxa"/>
+          </w:tcPr>
+          <w:p>
+            <w:pPr>
+              <w:rPr>
+                <w:rFonts w:ascii="Consolas" w:hAnsi="Consolas"/>
+                <w:sz w:val="20"/>
+                <w:szCs w:val="20"/>
+              </w:rPr>
+            </w:pPr>
+            <w:r>
+              <w:rPr>
+                <w:rFonts w:ascii="Consolas" w:hAnsi="Consolas"/>
+                <w:sz w:val="20"/>
+                <w:szCs w:val="20"/>
+              </w:rPr>
+              <w:t>HWO_TWR</w:t>
+            </w:r>
+          </w:p>
+        </w:tc>
+        <w:tc>
+          <w:tcPr>
+            <w:tcW w:w="986" w:type="dxa"/>
+          </w:tcPr>
+          <w:p>
+            <w:pPr>
+              <w:rPr>
+                <w:rFonts w:ascii="Consolas" w:hAnsi="Consolas"/>
+                <w:sz w:val="20"/>
+                <w:szCs w:val="20"/>
+              </w:rPr>
+            </w:pPr>
+            <w:r>
+              <w:rPr>
+                <w:rFonts w:ascii="Consolas" w:hAnsi="Consolas"/>
+                <w:sz w:val="20"/>
+                <w:szCs w:val="20"/>
+              </w:rPr>
+              <w:t>132.100</w:t>
+            </w:r>
+          </w:p>
+        </w:tc>
+        <w:tc>
+          <w:tcPr>
+            <w:tcW w:w="4405" w:type="dxa"/>
+          </w:tcPr>
+          <w:p>
+            <w:pPr>
+              <w:rPr>
+                <w:rFonts w:ascii="Consolas" w:hAnsi="Consolas"/>
+                <w:sz w:val="20"/>
+                <w:szCs w:val="20"/>
+              </w:rPr>
+            </w:pPr>
+            <w:r>
+              <w:rPr>
+                <w:rFonts w:ascii="Consolas" w:hAnsi="Consolas"/>
+                <w:sz w:val="20"/>
+                <w:szCs w:val="20"/>
+              </w:rPr>
+              <w:t>North Perry Tower</w:t>
+            </w:r>
+          </w:p>
+        </w:tc>
+      </w:tr>
+      <w:tr>
+        <w:tc>
+          <w:tcPr>
+            <w:tcW w:w="1439" w:type="dxa"/>
+          </w:tcPr>
+          <w:p>
+            <w:pPr>
+              <w:rPr>
+                <w:rFonts w:ascii="Consolas" w:hAnsi="Consolas"/>
+                <w:sz w:val="20"/>
+                <w:szCs w:val="20"/>
+              </w:rPr>
+            </w:pPr>
+            <w:r>
+              <w:rPr>
+                <w:rFonts w:ascii="Consolas" w:hAnsi="Consolas"/>
+                <w:sz w:val="20"/>
+                <w:szCs w:val="20"/>
+              </w:rPr>
+              <w:t>HWO_GND</w:t>
+            </w:r>
+          </w:p>
+        </w:tc>
+        <w:tc>
+          <w:tcPr>
+            <w:tcW w:w="986" w:type="dxa"/>
+          </w:tcPr>
+          <w:p>
+            <w:pPr>
+              <w:rPr>
+                <w:rFonts w:ascii="Consolas" w:hAnsi="Consolas"/>
+                <w:sz w:val="20"/>
+                <w:szCs w:val="20"/>
+              </w:rPr>
+            </w:pPr>
+            <w:r>
+              <w:rPr>
+                <w:rFonts w:ascii="Consolas" w:hAnsi="Consolas"/>
+                <w:sz w:val="20"/>
+                <w:szCs w:val="20"/>
+              </w:rPr>
+              <w:t>120.450</w:t>
+            </w:r>
+          </w:p>
+        </w:tc>
+        <w:tc>
+          <w:tcPr>
+            <w:tcW w:w="4405" w:type="dxa"/>
+          </w:tcPr>
+          <w:p>
+            <w:pPr>
+              <w:rPr>
+                <w:rFonts w:ascii="Consolas" w:hAnsi="Consolas"/>
+                <w:sz w:val="20"/>
+                <w:szCs w:val="20"/>
+              </w:rPr>
+            </w:pPr>
+            <w:r>
+              <w:rPr>
+                <w:rFonts w:ascii="Consolas" w:hAnsi="Consolas"/>
+                <w:sz w:val="20"/>
+                <w:szCs w:val="20"/>
+              </w:rPr>
+              <w:t>North Perry Ground</w:t>
+            </w:r>
+          </w:p>
+        </w:tc>
+      </w:tr>
+    </w:tbl>
+    <w:p>
+      <w:pPr>
+        <w:spacing w:after="60"/>
+        <w:rPr>
+          <w:b/>
+          <w:bCs/>
+          <w:sz w:val="24"/>
+          <w:szCs w:val="24"/>
+        </w:rPr>
+      </w:pPr>
+    </w:p>
+    <w:p>
+      <w:pPr>
+        <w:spacing w:after="60"/>
+        <w:rPr>
+          <w:b/>
+          <w:bCs/>
+          <w:sz w:val="24"/>
+          <w:szCs w:val="24"/>
+        </w:rPr>
+      </w:pPr>
+    </w:p>
+    <w:tbl>
+      <w:tblPr>
+        <w:tblStyle w:val="TableGrid"/>
+        <w:tblW w:w="0" w:type="auto"/>
+        <w:tblBorders>
+          <w:insideH w:val="none" w:sz="0" w:space="0" w:color="auto"/>
+          <w:insideV w:val="none" w:sz="0" w:space="0" w:color="auto"/>
+        </w:tblBorders>
+        <w:tblLook w:val="04A0" w:firstRow="1" w:lastRow="0" w:firstColumn="1" w:lastColumn="0" w:noHBand="0" w:noVBand="1"/>
+      </w:tblPr>
+      <w:tblGrid>
+        <w:gridCol w:w="1439"/>
+        <w:gridCol w:w="986"/>
+        <w:gridCol w:w="4405"/>
+      </w:tblGrid>
+      <w:tr>
+        <w:tc>
+          <w:tcPr>
+            <w:tcW w:w="1439" w:type="dxa"/>
+          </w:tcPr>
+          <w:p>
+            <w:pPr>
+              <w:rPr>
+                <w:rFonts w:ascii="Consolas" w:hAnsi="Consolas"/>
+                <w:sz w:val="20"/>
+                <w:szCs w:val="20"/>
+              </w:rPr>
+            </w:pPr>
+            <w:r>
+              <w:rPr>
+                <w:rFonts w:ascii="Consolas" w:hAnsi="Consolas"/>
+                <w:sz w:val="20"/>
+                <w:szCs w:val="20"/>
+              </w:rPr>
+              <w:t>HST_TWR</w:t>
+            </w:r>
+          </w:p>
+        </w:tc>
+        <w:tc>
+          <w:tcPr>
+            <w:tcW w:w="986" w:type="dxa"/>
+          </w:tcPr>
+          <w:p>
+            <w:pPr>
+              <w:rPr>
+                <w:rFonts w:ascii="Consolas" w:hAnsi="Consolas"/>
+                <w:sz w:val="20"/>
+                <w:szCs w:val="20"/>
+              </w:rPr>
+            </w:pPr>
+            <w:r>
+              <w:rPr>
+                <w:rFonts w:ascii="Consolas" w:hAnsi="Consolas"/>
+                <w:sz w:val="20"/>
+                <w:szCs w:val="20"/>
+              </w:rPr>
+              <w:t>133.450</w:t>
+            </w:r>
+          </w:p>
+        </w:tc>
+        <w:tc>
+          <w:tcPr>
+            <w:tcW w:w="4405" w:type="dxa"/>
+          </w:tcPr>
+          <w:p>
+            <w:pPr>
+              <w:rPr>
+                <w:rFonts w:ascii="Consolas" w:hAnsi="Consolas"/>
+                <w:sz w:val="20"/>
+                <w:szCs w:val="20"/>
+              </w:rPr>
+            </w:pPr>
+            <w:r>
+              <w:rPr>
+                <w:rFonts w:ascii="Consolas" w:hAnsi="Consolas"/>
+                <w:sz w:val="20"/>
+                <w:szCs w:val="20"/>
+              </w:rPr>
+              <w:t>Homestead Tower</w:t>
+            </w:r>
+          </w:p>
+        </w:tc>
+      </w:tr>
+      <w:tr>
+        <w:tc>
+          <w:tcPr>
+            <w:tcW w:w="1439" w:type="dxa"/>
+          </w:tcPr>
+          <w:p>
+            <w:pPr>
+              <w:rPr>
+                <w:rFonts w:ascii="Consolas" w:hAnsi="Consolas"/>
+                <w:sz w:val="20"/>
+                <w:szCs w:val="20"/>
+              </w:rPr>
+            </w:pPr>
+            <w:r>
+              <w:rPr>
+                <w:rFonts w:ascii="Consolas" w:hAnsi="Consolas"/>
+                <w:sz w:val="20"/>
+                <w:szCs w:val="20"/>
+              </w:rPr>
+              <w:t>H</w:t>
+            </w:r>
+            <w:r>
+              <w:rPr>
+                <w:rFonts w:ascii="Consolas" w:hAnsi="Consolas"/>
+                <w:sz w:val="20"/>
+                <w:szCs w:val="20"/>
+              </w:rPr>
+              <w:t>ST_GND</w:t>
+            </w:r>
+          </w:p>
+        </w:tc>
+        <w:tc>
+          <w:tcPr>
+            <w:tcW w:w="986" w:type="dxa"/>
+          </w:tcPr>
+          <w:p>
+            <w:pPr>
+              <w:rPr>
+                <w:rFonts w:ascii="Consolas" w:hAnsi="Consolas"/>
+                <w:sz w:val="20"/>
+                <w:szCs w:val="20"/>
+              </w:rPr>
+            </w:pPr>
+            <w:r>
+              <w:rPr>
+                <w:rFonts w:ascii="Consolas" w:hAnsi="Consolas"/>
+                <w:sz w:val="20"/>
+                <w:szCs w:val="20"/>
+              </w:rPr>
+              <w:t>121.750</w:t>
+            </w:r>
+          </w:p>
+        </w:tc>
+        <w:tc>
+          <w:tcPr>
+            <w:tcW w:w="4405" w:type="dxa"/>
+          </w:tcPr>
+          <w:p>
+            <w:pPr>
+              <w:rPr>
+                <w:rFonts w:ascii="Consolas" w:hAnsi="Consolas"/>
+                <w:sz w:val="20"/>
+                <w:szCs w:val="20"/>
+              </w:rPr>
+            </w:pPr>
+            <w:r>
+              <w:rPr>
+                <w:rFonts w:ascii="Consolas" w:hAnsi="Consolas"/>
+                <w:sz w:val="20"/>
+                <w:szCs w:val="20"/>
+              </w:rPr>
+              <w:t>Homestead</w:t>
+            </w:r>
+            <w:r>
+              <w:rPr>
+                <w:rFonts w:ascii="Consolas" w:hAnsi="Consolas"/>
+                <w:sz w:val="20"/>
+                <w:szCs w:val="20"/>
+              </w:rPr>
+              <w:t xml:space="preserve"> </w:t>
+            </w:r>
+            <w:r>
+              <w:rPr>
+                <w:rFonts w:ascii="Consolas" w:hAnsi="Consolas"/>
+                <w:sz w:val="20"/>
+                <w:szCs w:val="20"/>
+              </w:rPr>
+              <w:t>Ground</w:t>
+            </w:r>
+          </w:p>
+        </w:tc>
+      </w:tr>
+    </w:tbl>
     <w:p>
       <w:pPr>
         <w:spacing w:after="60"/>
@@ -10230,7 +10785,25 @@
                 <w:sz w:val="20"/>
                 <w:szCs w:val="20"/>
               </w:rPr>
-              <w:t>Punta Gorda Tower</w:t>
+              <w:t xml:space="preserve">Punta </w:t>
+            </w:r>
+            <w:proofErr w:type="spellStart"/>
+            <w:r>
+              <w:rPr>
+                <w:rFonts w:ascii="Consolas" w:hAnsi="Consolas"/>
+                <w:sz w:val="20"/>
+                <w:szCs w:val="20"/>
+              </w:rPr>
+              <w:t>Gorda</w:t>
+            </w:r>
+            <w:proofErr w:type="spellEnd"/>
+            <w:r>
+              <w:rPr>
+                <w:rFonts w:ascii="Consolas" w:hAnsi="Consolas"/>
+                <w:sz w:val="20"/>
+                <w:szCs w:val="20"/>
+              </w:rPr>
+              <w:t xml:space="preserve"> Tower</w:t>
             </w:r>
           </w:p>
         </w:tc>
@@ -10298,7 +10871,25 @@
                 <w:sz w:val="20"/>
                 <w:szCs w:val="20"/>
               </w:rPr>
-              <w:t>Punta Gorda Ground</w:t>
+              <w:t xml:space="preserve">Punta </w:t>
+            </w:r>
+            <w:proofErr w:type="spellStart"/>
+            <w:r>
+              <w:rPr>
+                <w:rFonts w:ascii="Consolas" w:hAnsi="Consolas"/>
+                <w:sz w:val="20"/>
+                <w:szCs w:val="20"/>
+              </w:rPr>
+              <w:t>Gorda</w:t>
+            </w:r>
+            <w:proofErr w:type="spellEnd"/>
+            <w:r>
+              <w:rPr>
+                <w:rFonts w:ascii="Consolas" w:hAnsi="Consolas"/>
+                <w:sz w:val="20"/>
+                <w:szCs w:val="20"/>
+              </w:rPr>
+              <w:t xml:space="preserve"> Ground</w:t>
             </w:r>
           </w:p>
         </w:tc>
@@ -10824,7 +11415,15 @@
                 <w:sz w:val="20"/>
                 <w:szCs w:val="20"/>
               </w:rPr>
-              <w:t>121.020</w:t>
+              <w:t>121.02</w:t>
+            </w:r>
+            <w:r>
+              <w:rPr>
+                <w:rFonts w:ascii="Consolas" w:hAnsi="Consolas"/>
+                <w:sz w:val="20"/>
+                <w:szCs w:val="20"/>
+              </w:rPr>
+              <w:t>5</w:t>
             </w:r>
           </w:p>
         </w:tc>
@@ -10852,14 +11451,6 @@
         </w:tc>
       </w:tr>
     </w:tbl>
-    <w:p>
-      <w:pPr>
-        <w:rPr>
-          <w:b/>
-          <w:bCs/>
-        </w:rPr>
-      </w:pPr>
-    </w:p>
     <w:p>
       <w:pPr>
         <w:rPr>
@@ -11512,13 +12103,23 @@
                 <w:szCs w:val="20"/>
               </w:rPr>
             </w:pPr>
-            <w:r>
-              <w:rPr>
-                <w:rFonts w:ascii="Consolas" w:hAnsi="Consolas"/>
-                <w:sz w:val="20"/>
-                <w:szCs w:val="20"/>
-              </w:rPr>
-              <w:t>Opa-Locka Executive</w:t>
+            <w:proofErr w:type="spellStart"/>
+            <w:r>
+              <w:rPr>
+                <w:rFonts w:ascii="Consolas" w:hAnsi="Consolas"/>
+                <w:sz w:val="20"/>
+                <w:szCs w:val="20"/>
+              </w:rPr>
+              <w:t>Opa-Locka</w:t>
+            </w:r>
+            <w:proofErr w:type="spellEnd"/>
+            <w:r>
+              <w:rPr>
+                <w:rFonts w:ascii="Consolas" w:hAnsi="Consolas"/>
+                <w:sz w:val="20"/>
+                <w:szCs w:val="20"/>
+              </w:rPr>
+              <w:t xml:space="preserve"> Executive</w:t>
             </w:r>
           </w:p>
         </w:tc>
@@ -12077,12 +12678,10 @@
       </w:pPr>
     </w:p>
     <w:sectPr>
-      <w:headerReference w:type="even" r:id="rId7"/>
-      <w:headerReference w:type="default" r:id="rId8"/>
-      <w:footerReference w:type="even" r:id="rId9"/>
-      <w:footerReference w:type="default" r:id="rId10"/>
-      <w:headerReference w:type="first" r:id="rId11"/>
-      <w:footerReference w:type="first" r:id="rId12"/>
+      <w:headerReference w:type="default" r:id="rId7"/>
+      <w:footerReference w:type="default" r:id="rId8"/>
+      <w:headerReference w:type="first" r:id="rId9"/>
+      <w:footerReference w:type="first" r:id="rId10"/>
       <w:pgSz w:w="15840" w:h="12240" w:orient="landscape"/>
       <w:pgMar w:top="720" w:right="720" w:bottom="720" w:left="720" w:header="720" w:footer="144" w:gutter="0"/>
       <w:cols w:num="2" w:space="720"/>
@@ -12094,7 +12693,7 @@
 </file>
 
 <file path=word/endnotes.xml><?xml version="1.0" encoding="utf-8"?>
-<w:endnotes xmlns:wpc="http://schemas.microsoft.com/office/word/2010/wordprocessingCanvas" xmlns:cx="http://schemas.microsoft.com/office/drawing/2014/chartex" xmlns:cx1="http://schemas.microsoft.com/office/drawing/2015/9/8/chartex" xmlns:cx2="http://schemas.microsoft.com/office/drawing/2015/10/21/chartex" xmlns:cx3="http://schemas.microsoft.com/office/drawing/2016/5/9/chartex" xmlns:cx4="http://schemas.microsoft.com/office/drawing/2016/5/10/chartex" xmlns:cx5="http://schemas.microsoft.com/office/drawing/2016/5/11/chartex" xmlns:cx6="http://schemas.microsoft.com/office/drawing/2016/5/12/chartex" xmlns:cx7="http://schemas.microsoft.com/office/drawing/2016/5/13/chartex" xmlns:cx8="http://schemas.microsoft.com/office/drawing/2016/5/14/chartex" xmlns:mc="http://schemas.openxmlformats.org/markup-compatibility/2006" xmlns:aink="http://schemas.microsoft.com/office/drawing/2016/ink" xmlns:am3d="http://schemas.microsoft.com/office/drawing/2017/model3d" xmlns:o="urn:schemas-microsoft-com:office:office" xmlns:r="http://schemas.openxmlformats.org/officeDocument/2006/relationships" xmlns:m="http://schemas.openxmlformats.org/officeDocument/2006/math" xmlns:v="urn:schemas-microsoft-com:vml" xmlns:wp14="http://schemas.microsoft.com/office/word/2010/wordprocessingDrawing" xmlns:wp="http://schemas.openxmlformats.org/drawingml/2006/wordprocessingDrawing" xmlns:w10="urn:schemas-microsoft-com:office:word" xmlns:w="http://schemas.openxmlformats.org/wordprocessingml/2006/main" xmlns:w14="http://schemas.microsoft.com/office/word/2010/wordml" xmlns:w15="http://schemas.microsoft.com/office/word/2012/wordml" xmlns:w16cex="http://schemas.microsoft.com/office/word/2018/wordml/cex" xmlns:w16cid="http://schemas.microsoft.com/office/word/2016/wordml/cid" xmlns:w16="http://schemas.microsoft.com/office/word/2018/wordml" xmlns:w16se="http://schemas.microsoft.com/office/word/2015/wordml/symex" xmlns:wpg="http://schemas.microsoft.com/office/word/2010/wordprocessingGroup" xmlns:wpi="http://schemas.microsoft.com/office/word/2010/wordprocessingInk" xmlns:wne="http://schemas.microsoft.com/office/word/2006/wordml" xmlns:wps="http://schemas.microsoft.com/office/word/2010/wordprocessingShape" mc:Ignorable="w14 w15 w16se w16cid w16 w16cex wp14">
+<w:endnotes xmlns:wpc="http://schemas.microsoft.com/office/word/2010/wordprocessingCanvas" xmlns:cx="http://schemas.microsoft.com/office/drawing/2014/chartex" xmlns:cx1="http://schemas.microsoft.com/office/drawing/2015/9/8/chartex" xmlns:cx2="http://schemas.microsoft.com/office/drawing/2015/10/21/chartex" xmlns:cx3="http://schemas.microsoft.com/office/drawing/2016/5/9/chartex" xmlns:cx4="http://schemas.microsoft.com/office/drawing/2016/5/10/chartex" xmlns:cx5="http://schemas.microsoft.com/office/drawing/2016/5/11/chartex" xmlns:cx6="http://schemas.microsoft.com/office/drawing/2016/5/12/chartex" xmlns:cx7="http://schemas.microsoft.com/office/drawing/2016/5/13/chartex" xmlns:cx8="http://schemas.microsoft.com/office/drawing/2016/5/14/chartex" xmlns:mc="http://schemas.openxmlformats.org/markup-compatibility/2006" xmlns:aink="http://schemas.microsoft.com/office/drawing/2016/ink" xmlns:am3d="http://schemas.microsoft.com/office/drawing/2017/model3d" xmlns:o="urn:schemas-microsoft-com:office:office" xmlns:oel="http://schemas.microsoft.com/office/2019/extlst" xmlns:r="http://schemas.openxmlformats.org/officeDocument/2006/relationships" xmlns:m="http://schemas.openxmlformats.org/officeDocument/2006/math" xmlns:v="urn:schemas-microsoft-com:vml" xmlns:wp14="http://schemas.microsoft.com/office/word/2010/wordprocessingDrawing" xmlns:wp="http://schemas.openxmlformats.org/drawingml/2006/wordprocessingDrawing" xmlns:w10="urn:schemas-microsoft-com:office:word" xmlns:w="http://schemas.openxmlformats.org/wordprocessingml/2006/main" xmlns:w14="http://schemas.microsoft.com/office/word/2010/wordml" xmlns:w15="http://schemas.microsoft.com/office/word/2012/wordml" xmlns:w16cex="http://schemas.microsoft.com/office/word/2018/wordml/cex" xmlns:w16cid="http://schemas.microsoft.com/office/word/2016/wordml/cid" xmlns:w16="http://schemas.microsoft.com/office/word/2018/wordml" xmlns:w16sdtdh="http://schemas.microsoft.com/office/word/2020/wordml/sdtdatahash" xmlns:w16se="http://schemas.microsoft.com/office/word/2015/wordml/symex" xmlns:wpg="http://schemas.microsoft.com/office/word/2010/wordprocessingGroup" xmlns:wpi="http://schemas.microsoft.com/office/word/2010/wordprocessingInk" xmlns:wne="http://schemas.microsoft.com/office/word/2006/wordml" xmlns:wps="http://schemas.microsoft.com/office/word/2010/wordprocessingShape" mc:Ignorable="w14 w15 w16se w16cid w16 w16cex w16sdtdh wp14">
   <w:endnote w:type="separator" w:id="-1">
     <w:p>
       <w:pPr>
@@ -12119,17 +12718,7 @@
 </file>
 
 <file path=word/footer1.xml><?xml version="1.0" encoding="utf-8"?>
-<w:ftr xmlns:wpc="http://schemas.microsoft.com/office/word/2010/wordprocessingCanvas" xmlns:cx="http://schemas.microsoft.com/office/drawing/2014/chartex" xmlns:cx1="http://schemas.microsoft.com/office/drawing/2015/9/8/chartex" xmlns:cx2="http://schemas.microsoft.com/office/drawing/2015/10/21/chartex" xmlns:cx3="http://schemas.microsoft.com/office/drawing/2016/5/9/chartex" xmlns:cx4="http://schemas.microsoft.com/office/drawing/2016/5/10/chartex" xmlns:cx5="http://schemas.microsoft.com/office/drawing/2016/5/11/chartex" xmlns:cx6="http://schemas.microsoft.com/office/drawing/2016/5/12/chartex" xmlns:cx7="http://schemas.microsoft.com/office/drawing/2016/5/13/chartex" xmlns:cx8="http://schemas.microsoft.com/office/drawing/2016/5/14/chartex" xmlns:mc="http://schemas.openxmlformats.org/markup-compatibility/2006" xmlns:aink="http://schemas.microsoft.com/office/drawing/2016/ink" xmlns:am3d="http://schemas.microsoft.com/office/drawing/2017/model3d" xmlns:o="urn:schemas-microsoft-com:office:office" xmlns:r="http://schemas.openxmlformats.org/officeDocument/2006/relationships" xmlns:m="http://schemas.openxmlformats.org/officeDocument/2006/math" xmlns:v="urn:schemas-microsoft-com:vml" xmlns:wp14="http://schemas.microsoft.com/office/word/2010/wordprocessingDrawing" xmlns:wp="http://schemas.openxmlformats.org/drawingml/2006/wordprocessingDrawing" xmlns:w10="urn:schemas-microsoft-com:office:word" xmlns:w="http://schemas.openxmlformats.org/wordprocessingml/2006/main" xmlns:w14="http://schemas.microsoft.com/office/word/2010/wordml" xmlns:w15="http://schemas.microsoft.com/office/word/2012/wordml" xmlns:w16cex="http://schemas.microsoft.com/office/word/2018/wordml/cex" xmlns:w16cid="http://schemas.microsoft.com/office/word/2016/wordml/cid" xmlns:w16="http://schemas.microsoft.com/office/word/2018/wordml" xmlns:w16se="http://schemas.microsoft.com/office/word/2015/wordml/symex" xmlns:wpg="http://schemas.microsoft.com/office/word/2010/wordprocessingGroup" xmlns:wpi="http://schemas.microsoft.com/office/word/2010/wordprocessingInk" xmlns:wne="http://schemas.microsoft.com/office/word/2006/wordml" xmlns:wps="http://schemas.microsoft.com/office/word/2010/wordprocessingShape" mc:Ignorable="w14 w15 w16se w16cid w16 w16cex wp14">
-  <w:p>
-    <w:pPr>
-      <w:pStyle w:val="Footer"/>
-    </w:pPr>
-  </w:p>
-</w:ftr>
-</file>
-
-<file path=word/footer2.xml><?xml version="1.0" encoding="utf-8"?>
-<w:ftr xmlns:wpc="http://schemas.microsoft.com/office/word/2010/wordprocessingCanvas" xmlns:cx="http://schemas.microsoft.com/office/drawing/2014/chartex" xmlns:cx1="http://schemas.microsoft.com/office/drawing/2015/9/8/chartex" xmlns:cx2="http://schemas.microsoft.com/office/drawing/2015/10/21/chartex" xmlns:cx3="http://schemas.microsoft.com/office/drawing/2016/5/9/chartex" xmlns:cx4="http://schemas.microsoft.com/office/drawing/2016/5/10/chartex" xmlns:cx5="http://schemas.microsoft.com/office/drawing/2016/5/11/chartex" xmlns:cx6="http://schemas.microsoft.com/office/drawing/2016/5/12/chartex" xmlns:cx7="http://schemas.microsoft.com/office/drawing/2016/5/13/chartex" xmlns:cx8="http://schemas.microsoft.com/office/drawing/2016/5/14/chartex" xmlns:mc="http://schemas.openxmlformats.org/markup-compatibility/2006" xmlns:aink="http://schemas.microsoft.com/office/drawing/2016/ink" xmlns:am3d="http://schemas.microsoft.com/office/drawing/2017/model3d" xmlns:o="urn:schemas-microsoft-com:office:office" xmlns:r="http://schemas.openxmlformats.org/officeDocument/2006/relationships" xmlns:m="http://schemas.openxmlformats.org/officeDocument/2006/math" xmlns:v="urn:schemas-microsoft-com:vml" xmlns:wp14="http://schemas.microsoft.com/office/word/2010/wordprocessingDrawing" xmlns:wp="http://schemas.openxmlformats.org/drawingml/2006/wordprocessingDrawing" xmlns:w10="urn:schemas-microsoft-com:office:word" xmlns:w="http://schemas.openxmlformats.org/wordprocessingml/2006/main" xmlns:w14="http://schemas.microsoft.com/office/word/2010/wordml" xmlns:w15="http://schemas.microsoft.com/office/word/2012/wordml" xmlns:w16cex="http://schemas.microsoft.com/office/word/2018/wordml/cex" xmlns:w16cid="http://schemas.microsoft.com/office/word/2016/wordml/cid" xmlns:w16="http://schemas.microsoft.com/office/word/2018/wordml" xmlns:w16se="http://schemas.microsoft.com/office/word/2015/wordml/symex" xmlns:wpg="http://schemas.microsoft.com/office/word/2010/wordprocessingGroup" xmlns:wpi="http://schemas.microsoft.com/office/word/2010/wordprocessingInk" xmlns:wne="http://schemas.microsoft.com/office/word/2006/wordml" xmlns:wps="http://schemas.microsoft.com/office/word/2010/wordprocessingShape" mc:Ignorable="w14 w15 w16se w16cid w16 w16cex wp14">
+<w:ftr xmlns:wpc="http://schemas.microsoft.com/office/word/2010/wordprocessingCanvas" xmlns:cx="http://schemas.microsoft.com/office/drawing/2014/chartex" xmlns:cx1="http://schemas.microsoft.com/office/drawing/2015/9/8/chartex" xmlns:cx2="http://schemas.microsoft.com/office/drawing/2015/10/21/chartex" xmlns:cx3="http://schemas.microsoft.com/office/drawing/2016/5/9/chartex" xmlns:cx4="http://schemas.microsoft.com/office/drawing/2016/5/10/chartex" xmlns:cx5="http://schemas.microsoft.com/office/drawing/2016/5/11/chartex" xmlns:cx6="http://schemas.microsoft.com/office/drawing/2016/5/12/chartex" xmlns:cx7="http://schemas.microsoft.com/office/drawing/2016/5/13/chartex" xmlns:cx8="http://schemas.microsoft.com/office/drawing/2016/5/14/chartex" xmlns:mc="http://schemas.openxmlformats.org/markup-compatibility/2006" xmlns:aink="http://schemas.microsoft.com/office/drawing/2016/ink" xmlns:am3d="http://schemas.microsoft.com/office/drawing/2017/model3d" xmlns:o="urn:schemas-microsoft-com:office:office" xmlns:oel="http://schemas.microsoft.com/office/2019/extlst" xmlns:r="http://schemas.openxmlformats.org/officeDocument/2006/relationships" xmlns:m="http://schemas.openxmlformats.org/officeDocument/2006/math" xmlns:v="urn:schemas-microsoft-com:vml" xmlns:wp14="http://schemas.microsoft.com/office/word/2010/wordprocessingDrawing" xmlns:wp="http://schemas.openxmlformats.org/drawingml/2006/wordprocessingDrawing" xmlns:w10="urn:schemas-microsoft-com:office:word" xmlns:w="http://schemas.openxmlformats.org/wordprocessingml/2006/main" xmlns:w14="http://schemas.microsoft.com/office/word/2010/wordml" xmlns:w15="http://schemas.microsoft.com/office/word/2012/wordml" xmlns:w16cex="http://schemas.microsoft.com/office/word/2018/wordml/cex" xmlns:w16cid="http://schemas.microsoft.com/office/word/2016/wordml/cid" xmlns:w16="http://schemas.microsoft.com/office/word/2018/wordml" xmlns:w16sdtdh="http://schemas.microsoft.com/office/word/2020/wordml/sdtdatahash" xmlns:w16se="http://schemas.microsoft.com/office/word/2015/wordml/symex" xmlns:wpg="http://schemas.microsoft.com/office/word/2010/wordprocessingGroup" xmlns:wpi="http://schemas.microsoft.com/office/word/2010/wordprocessingInk" xmlns:wne="http://schemas.microsoft.com/office/word/2006/wordml" xmlns:wps="http://schemas.microsoft.com/office/word/2010/wordprocessingShape" mc:Ignorable="w14 w15 w16se w16cid w16 w16cex w16sdtdh wp14">
   <w:p>
     <w:pPr>
       <w:pStyle w:val="Footer"/>
@@ -12191,8 +12780,8 @@
 </w:ftr>
 </file>
 
-<file path=word/footer3.xml><?xml version="1.0" encoding="utf-8"?>
-<w:ftr xmlns:wpc="http://schemas.microsoft.com/office/word/2010/wordprocessingCanvas" xmlns:cx="http://schemas.microsoft.com/office/drawing/2014/chartex" xmlns:cx1="http://schemas.microsoft.com/office/drawing/2015/9/8/chartex" xmlns:cx2="http://schemas.microsoft.com/office/drawing/2015/10/21/chartex" xmlns:cx3="http://schemas.microsoft.com/office/drawing/2016/5/9/chartex" xmlns:cx4="http://schemas.microsoft.com/office/drawing/2016/5/10/chartex" xmlns:cx5="http://schemas.microsoft.com/office/drawing/2016/5/11/chartex" xmlns:cx6="http://schemas.microsoft.com/office/drawing/2016/5/12/chartex" xmlns:cx7="http://schemas.microsoft.com/office/drawing/2016/5/13/chartex" xmlns:cx8="http://schemas.microsoft.com/office/drawing/2016/5/14/chartex" xmlns:mc="http://schemas.openxmlformats.org/markup-compatibility/2006" xmlns:aink="http://schemas.microsoft.com/office/drawing/2016/ink" xmlns:am3d="http://schemas.microsoft.com/office/drawing/2017/model3d" xmlns:o="urn:schemas-microsoft-com:office:office" xmlns:r="http://schemas.openxmlformats.org/officeDocument/2006/relationships" xmlns:m="http://schemas.openxmlformats.org/officeDocument/2006/math" xmlns:v="urn:schemas-microsoft-com:vml" xmlns:wp14="http://schemas.microsoft.com/office/word/2010/wordprocessingDrawing" xmlns:wp="http://schemas.openxmlformats.org/drawingml/2006/wordprocessingDrawing" xmlns:w10="urn:schemas-microsoft-com:office:word" xmlns:w="http://schemas.openxmlformats.org/wordprocessingml/2006/main" xmlns:w14="http://schemas.microsoft.com/office/word/2010/wordml" xmlns:w15="http://schemas.microsoft.com/office/word/2012/wordml" xmlns:w16cex="http://schemas.microsoft.com/office/word/2018/wordml/cex" xmlns:w16cid="http://schemas.microsoft.com/office/word/2016/wordml/cid" xmlns:w16="http://schemas.microsoft.com/office/word/2018/wordml" xmlns:w16se="http://schemas.microsoft.com/office/word/2015/wordml/symex" xmlns:wpg="http://schemas.microsoft.com/office/word/2010/wordprocessingGroup" xmlns:wpi="http://schemas.microsoft.com/office/word/2010/wordprocessingInk" xmlns:wne="http://schemas.microsoft.com/office/word/2006/wordml" xmlns:wps="http://schemas.microsoft.com/office/word/2010/wordprocessingShape" mc:Ignorable="w14 w15 w16se w16cid w16 w16cex wp14">
+<file path=word/footer2.xml><?xml version="1.0" encoding="utf-8"?>
+<w:ftr xmlns:wpc="http://schemas.microsoft.com/office/word/2010/wordprocessingCanvas" xmlns:cx="http://schemas.microsoft.com/office/drawing/2014/chartex" xmlns:cx1="http://schemas.microsoft.com/office/drawing/2015/9/8/chartex" xmlns:cx2="http://schemas.microsoft.com/office/drawing/2015/10/21/chartex" xmlns:cx3="http://schemas.microsoft.com/office/drawing/2016/5/9/chartex" xmlns:cx4="http://schemas.microsoft.com/office/drawing/2016/5/10/chartex" xmlns:cx5="http://schemas.microsoft.com/office/drawing/2016/5/11/chartex" xmlns:cx6="http://schemas.microsoft.com/office/drawing/2016/5/12/chartex" xmlns:cx7="http://schemas.microsoft.com/office/drawing/2016/5/13/chartex" xmlns:cx8="http://schemas.microsoft.com/office/drawing/2016/5/14/chartex" xmlns:mc="http://schemas.openxmlformats.org/markup-compatibility/2006" xmlns:aink="http://schemas.microsoft.com/office/drawing/2016/ink" xmlns:am3d="http://schemas.microsoft.com/office/drawing/2017/model3d" xmlns:o="urn:schemas-microsoft-com:office:office" xmlns:oel="http://schemas.microsoft.com/office/2019/extlst" xmlns:r="http://schemas.openxmlformats.org/officeDocument/2006/relationships" xmlns:m="http://schemas.openxmlformats.org/officeDocument/2006/math" xmlns:v="urn:schemas-microsoft-com:vml" xmlns:wp14="http://schemas.microsoft.com/office/word/2010/wordprocessingDrawing" xmlns:wp="http://schemas.openxmlformats.org/drawingml/2006/wordprocessingDrawing" xmlns:w10="urn:schemas-microsoft-com:office:word" xmlns:w="http://schemas.openxmlformats.org/wordprocessingml/2006/main" xmlns:w14="http://schemas.microsoft.com/office/word/2010/wordml" xmlns:w15="http://schemas.microsoft.com/office/word/2012/wordml" xmlns:w16cex="http://schemas.microsoft.com/office/word/2018/wordml/cex" xmlns:w16cid="http://schemas.microsoft.com/office/word/2016/wordml/cid" xmlns:w16="http://schemas.microsoft.com/office/word/2018/wordml" xmlns:w16sdtdh="http://schemas.microsoft.com/office/word/2020/wordml/sdtdatahash" xmlns:w16se="http://schemas.microsoft.com/office/word/2015/wordml/symex" xmlns:wpg="http://schemas.microsoft.com/office/word/2010/wordprocessingGroup" xmlns:wpi="http://schemas.microsoft.com/office/word/2010/wordprocessingInk" xmlns:wne="http://schemas.microsoft.com/office/word/2006/wordml" xmlns:wps="http://schemas.microsoft.com/office/word/2010/wordprocessingShape" mc:Ignorable="w14 w15 w16se w16cid w16 w16cex w16sdtdh wp14">
   <w:p>
     <w:pPr>
       <w:pStyle w:val="Footer"/>
@@ -12251,7 +12840,7 @@
 </file>
 
 <file path=word/footnotes.xml><?xml version="1.0" encoding="utf-8"?>
-<w:footnotes xmlns:wpc="http://schemas.microsoft.com/office/word/2010/wordprocessingCanvas" xmlns:cx="http://schemas.microsoft.com/office/drawing/2014/chartex" xmlns:cx1="http://schemas.microsoft.com/office/drawing/2015/9/8/chartex" xmlns:cx2="http://schemas.microsoft.com/office/drawing/2015/10/21/chartex" xmlns:cx3="http://schemas.microsoft.com/office/drawing/2016/5/9/chartex" xmlns:cx4="http://schemas.microsoft.com/office/drawing/2016/5/10/chartex" xmlns:cx5="http://schemas.microsoft.com/office/drawing/2016/5/11/chartex" xmlns:cx6="http://schemas.microsoft.com/office/drawing/2016/5/12/chartex" xmlns:cx7="http://schemas.microsoft.com/office/drawing/2016/5/13/chartex" xmlns:cx8="http://schemas.microsoft.com/office/drawing/2016/5/14/chartex" xmlns:mc="http://schemas.openxmlformats.org/markup-compatibility/2006" xmlns:aink="http://schemas.microsoft.com/office/drawing/2016/ink" xmlns:am3d="http://schemas.microsoft.com/office/drawing/2017/model3d" xmlns:o="urn:schemas-microsoft-com:office:office" xmlns:r="http://schemas.openxmlformats.org/officeDocument/2006/relationships" xmlns:m="http://schemas.openxmlformats.org/officeDocument/2006/math" xmlns:v="urn:schemas-microsoft-com:vml" xmlns:wp14="http://schemas.microsoft.com/office/word/2010/wordprocessingDrawing" xmlns:wp="http://schemas.openxmlformats.org/drawingml/2006/wordprocessingDrawing" xmlns:w10="urn:schemas-microsoft-com:office:word" xmlns:w="http://schemas.openxmlformats.org/wordprocessingml/2006/main" xmlns:w14="http://schemas.microsoft.com/office/word/2010/wordml" xmlns:w15="http://schemas.microsoft.com/office/word/2012/wordml" xmlns:w16cex="http://schemas.microsoft.com/office/word/2018/wordml/cex" xmlns:w16cid="http://schemas.microsoft.com/office/word/2016/wordml/cid" xmlns:w16="http://schemas.microsoft.com/office/word/2018/wordml" xmlns:w16se="http://schemas.microsoft.com/office/word/2015/wordml/symex" xmlns:wpg="http://schemas.microsoft.com/office/word/2010/wordprocessingGroup" xmlns:wpi="http://schemas.microsoft.com/office/word/2010/wordprocessingInk" xmlns:wne="http://schemas.microsoft.com/office/word/2006/wordml" xmlns:wps="http://schemas.microsoft.com/office/word/2010/wordprocessingShape" mc:Ignorable="w14 w15 w16se w16cid w16 w16cex wp14">
+<w:footnotes xmlns:wpc="http://schemas.microsoft.com/office/word/2010/wordprocessingCanvas" xmlns:cx="http://schemas.microsoft.com/office/drawing/2014/chartex" xmlns:cx1="http://schemas.microsoft.com/office/drawing/2015/9/8/chartex" xmlns:cx2="http://schemas.microsoft.com/office/drawing/2015/10/21/chartex" xmlns:cx3="http://schemas.microsoft.com/office/drawing/2016/5/9/chartex" xmlns:cx4="http://schemas.microsoft.com/office/drawing/2016/5/10/chartex" xmlns:cx5="http://schemas.microsoft.com/office/drawing/2016/5/11/chartex" xmlns:cx6="http://schemas.microsoft.com/office/drawing/2016/5/12/chartex" xmlns:cx7="http://schemas.microsoft.com/office/drawing/2016/5/13/chartex" xmlns:cx8="http://schemas.microsoft.com/office/drawing/2016/5/14/chartex" xmlns:mc="http://schemas.openxmlformats.org/markup-compatibility/2006" xmlns:aink="http://schemas.microsoft.com/office/drawing/2016/ink" xmlns:am3d="http://schemas.microsoft.com/office/drawing/2017/model3d" xmlns:o="urn:schemas-microsoft-com:office:office" xmlns:oel="http://schemas.microsoft.com/office/2019/extlst" xmlns:r="http://schemas.openxmlformats.org/officeDocument/2006/relationships" xmlns:m="http://schemas.openxmlformats.org/officeDocument/2006/math" xmlns:v="urn:schemas-microsoft-com:vml" xmlns:wp14="http://schemas.microsoft.com/office/word/2010/wordprocessingDrawing" xmlns:wp="http://schemas.openxmlformats.org/drawingml/2006/wordprocessingDrawing" xmlns:w10="urn:schemas-microsoft-com:office:word" xmlns:w="http://schemas.openxmlformats.org/wordprocessingml/2006/main" xmlns:w14="http://schemas.microsoft.com/office/word/2010/wordml" xmlns:w15="http://schemas.microsoft.com/office/word/2012/wordml" xmlns:w16cex="http://schemas.microsoft.com/office/word/2018/wordml/cex" xmlns:w16cid="http://schemas.microsoft.com/office/word/2016/wordml/cid" xmlns:w16="http://schemas.microsoft.com/office/word/2018/wordml" xmlns:w16sdtdh="http://schemas.microsoft.com/office/word/2020/wordml/sdtdatahash" xmlns:w16se="http://schemas.microsoft.com/office/word/2015/wordml/symex" xmlns:wpg="http://schemas.microsoft.com/office/word/2010/wordprocessingGroup" xmlns:wpi="http://schemas.microsoft.com/office/word/2010/wordprocessingInk" xmlns:wne="http://schemas.microsoft.com/office/word/2006/wordml" xmlns:wps="http://schemas.microsoft.com/office/word/2010/wordprocessingShape" mc:Ignorable="w14 w15 w16se w16cid w16 w16cex w16sdtdh wp14">
   <w:footnote w:type="separator" w:id="-1">
     <w:p>
       <w:pPr>
@@ -12276,17 +12865,7 @@
 </file>
 
 <file path=word/header1.xml><?xml version="1.0" encoding="utf-8"?>
-<w:hdr xmlns:wpc="http://schemas.microsoft.com/office/word/2010/wordprocessingCanvas" xmlns:cx="http://schemas.microsoft.com/office/drawing/2014/chartex" xmlns:cx1="http://schemas.microsoft.com/office/drawing/2015/9/8/chartex" xmlns:cx2="http://schemas.microsoft.com/office/drawing/2015/10/21/chartex" xmlns:cx3="http://schemas.microsoft.com/office/drawing/2016/5/9/chartex" xmlns:cx4="http://schemas.microsoft.com/office/drawing/2016/5/10/chartex" xmlns:cx5="http://schemas.microsoft.com/office/drawing/2016/5/11/chartex" xmlns:cx6="http://schemas.microsoft.com/office/drawing/2016/5/12/chartex" xmlns:cx7="http://schemas.microsoft.com/office/drawing/2016/5/13/chartex" xmlns:cx8="http://schemas.microsoft.com/office/drawing/2016/5/14/chartex" xmlns:mc="http://schemas.openxmlformats.org/markup-compatibility/2006" xmlns:aink="http://schemas.microsoft.com/office/drawing/2016/ink" xmlns:am3d="http://schemas.microsoft.com/office/drawing/2017/model3d" xmlns:o="urn:schemas-microsoft-com:office:office" xmlns:r="http://schemas.openxmlformats.org/officeDocument/2006/relationships" xmlns:m="http://schemas.openxmlformats.org/officeDocument/2006/math" xmlns:v="urn:schemas-microsoft-com:vml" xmlns:wp14="http://schemas.microsoft.com/office/word/2010/wordprocessingDrawing" xmlns:wp="http://schemas.openxmlformats.org/drawingml/2006/wordprocessingDrawing" xmlns:w10="urn:schemas-microsoft-com:office:word" xmlns:w="http://schemas.openxmlformats.org/wordprocessingml/2006/main" xmlns:w14="http://schemas.microsoft.com/office/word/2010/wordml" xmlns:w15="http://schemas.microsoft.com/office/word/2012/wordml" xmlns:w16cex="http://schemas.microsoft.com/office/word/2018/wordml/cex" xmlns:w16cid="http://schemas.microsoft.com/office/word/2016/wordml/cid" xmlns:w16="http://schemas.microsoft.com/office/word/2018/wordml" xmlns:w16se="http://schemas.microsoft.com/office/word/2015/wordml/symex" xmlns:wpg="http://schemas.microsoft.com/office/word/2010/wordprocessingGroup" xmlns:wpi="http://schemas.microsoft.com/office/word/2010/wordprocessingInk" xmlns:wne="http://schemas.microsoft.com/office/word/2006/wordml" xmlns:wps="http://schemas.microsoft.com/office/word/2010/wordprocessingShape" mc:Ignorable="w14 w15 w16se w16cid w16 w16cex wp14">
-  <w:p>
-    <w:pPr>
-      <w:pStyle w:val="Header"/>
-    </w:pPr>
-  </w:p>
-</w:hdr>
-</file>
-
-<file path=word/header2.xml><?xml version="1.0" encoding="utf-8"?>
-<w:hdr xmlns:wpc="http://schemas.microsoft.com/office/word/2010/wordprocessingCanvas" xmlns:cx="http://schemas.microsoft.com/office/drawing/2014/chartex" xmlns:cx1="http://schemas.microsoft.com/office/drawing/2015/9/8/chartex" xmlns:cx2="http://schemas.microsoft.com/office/drawing/2015/10/21/chartex" xmlns:cx3="http://schemas.microsoft.com/office/drawing/2016/5/9/chartex" xmlns:cx4="http://schemas.microsoft.com/office/drawing/2016/5/10/chartex" xmlns:cx5="http://schemas.microsoft.com/office/drawing/2016/5/11/chartex" xmlns:cx6="http://schemas.microsoft.com/office/drawing/2016/5/12/chartex" xmlns:cx7="http://schemas.microsoft.com/office/drawing/2016/5/13/chartex" xmlns:cx8="http://schemas.microsoft.com/office/drawing/2016/5/14/chartex" xmlns:mc="http://schemas.openxmlformats.org/markup-compatibility/2006" xmlns:aink="http://schemas.microsoft.com/office/drawing/2016/ink" xmlns:am3d="http://schemas.microsoft.com/office/drawing/2017/model3d" xmlns:o="urn:schemas-microsoft-com:office:office" xmlns:r="http://schemas.openxmlformats.org/officeDocument/2006/relationships" xmlns:m="http://schemas.openxmlformats.org/officeDocument/2006/math" xmlns:v="urn:schemas-microsoft-com:vml" xmlns:wp14="http://schemas.microsoft.com/office/word/2010/wordprocessingDrawing" xmlns:wp="http://schemas.openxmlformats.org/drawingml/2006/wordprocessingDrawing" xmlns:w10="urn:schemas-microsoft-com:office:word" xmlns:w="http://schemas.openxmlformats.org/wordprocessingml/2006/main" xmlns:w14="http://schemas.microsoft.com/office/word/2010/wordml" xmlns:w15="http://schemas.microsoft.com/office/word/2012/wordml" xmlns:w16cex="http://schemas.microsoft.com/office/word/2018/wordml/cex" xmlns:w16cid="http://schemas.microsoft.com/office/word/2016/wordml/cid" xmlns:w16="http://schemas.microsoft.com/office/word/2018/wordml" xmlns:w16se="http://schemas.microsoft.com/office/word/2015/wordml/symex" xmlns:wpg="http://schemas.microsoft.com/office/word/2010/wordprocessingGroup" xmlns:wpi="http://schemas.microsoft.com/office/word/2010/wordprocessingInk" xmlns:wne="http://schemas.microsoft.com/office/word/2006/wordml" xmlns:wps="http://schemas.microsoft.com/office/word/2010/wordprocessingShape" mc:Ignorable="w14 w15 w16se w16cid w16 w16cex wp14">
+<w:hdr xmlns:wpc="http://schemas.microsoft.com/office/word/2010/wordprocessingCanvas" xmlns:cx="http://schemas.microsoft.com/office/drawing/2014/chartex" xmlns:cx1="http://schemas.microsoft.com/office/drawing/2015/9/8/chartex" xmlns:cx2="http://schemas.microsoft.com/office/drawing/2015/10/21/chartex" xmlns:cx3="http://schemas.microsoft.com/office/drawing/2016/5/9/chartex" xmlns:cx4="http://schemas.microsoft.com/office/drawing/2016/5/10/chartex" xmlns:cx5="http://schemas.microsoft.com/office/drawing/2016/5/11/chartex" xmlns:cx6="http://schemas.microsoft.com/office/drawing/2016/5/12/chartex" xmlns:cx7="http://schemas.microsoft.com/office/drawing/2016/5/13/chartex" xmlns:cx8="http://schemas.microsoft.com/office/drawing/2016/5/14/chartex" xmlns:mc="http://schemas.openxmlformats.org/markup-compatibility/2006" xmlns:aink="http://schemas.microsoft.com/office/drawing/2016/ink" xmlns:am3d="http://schemas.microsoft.com/office/drawing/2017/model3d" xmlns:o="urn:schemas-microsoft-com:office:office" xmlns:oel="http://schemas.microsoft.com/office/2019/extlst" xmlns:r="http://schemas.openxmlformats.org/officeDocument/2006/relationships" xmlns:m="http://schemas.openxmlformats.org/officeDocument/2006/math" xmlns:v="urn:schemas-microsoft-com:vml" xmlns:wp14="http://schemas.microsoft.com/office/word/2010/wordprocessingDrawing" xmlns:wp="http://schemas.openxmlformats.org/drawingml/2006/wordprocessingDrawing" xmlns:w10="urn:schemas-microsoft-com:office:word" xmlns:w="http://schemas.openxmlformats.org/wordprocessingml/2006/main" xmlns:w14="http://schemas.microsoft.com/office/word/2010/wordml" xmlns:w15="http://schemas.microsoft.com/office/word/2012/wordml" xmlns:w16cex="http://schemas.microsoft.com/office/word/2018/wordml/cex" xmlns:w16cid="http://schemas.microsoft.com/office/word/2016/wordml/cid" xmlns:w16="http://schemas.microsoft.com/office/word/2018/wordml" xmlns:w16sdtdh="http://schemas.microsoft.com/office/word/2020/wordml/sdtdatahash" xmlns:w16se="http://schemas.microsoft.com/office/word/2015/wordml/symex" xmlns:wpg="http://schemas.microsoft.com/office/word/2010/wordprocessingGroup" xmlns:wpi="http://schemas.microsoft.com/office/word/2010/wordprocessingInk" xmlns:wne="http://schemas.microsoft.com/office/word/2006/wordml" xmlns:wps="http://schemas.microsoft.com/office/word/2010/wordprocessingShape" mc:Ignorable="w14 w15 w16se w16cid w16 w16cex w16sdtdh wp14">
   <w:tbl>
     <w:tblPr>
       <w:tblStyle w:val="TableGrid"/>
@@ -12473,8 +13052,8 @@
 </w:hdr>
 </file>
 
-<file path=word/header3.xml><?xml version="1.0" encoding="utf-8"?>
-<w:hdr xmlns:wpc="http://schemas.microsoft.com/office/word/2010/wordprocessingCanvas" xmlns:cx="http://schemas.microsoft.com/office/drawing/2014/chartex" xmlns:cx1="http://schemas.microsoft.com/office/drawing/2015/9/8/chartex" xmlns:cx2="http://schemas.microsoft.com/office/drawing/2015/10/21/chartex" xmlns:cx3="http://schemas.microsoft.com/office/drawing/2016/5/9/chartex" xmlns:cx4="http://schemas.microsoft.com/office/drawing/2016/5/10/chartex" xmlns:cx5="http://schemas.microsoft.com/office/drawing/2016/5/11/chartex" xmlns:cx6="http://schemas.microsoft.com/office/drawing/2016/5/12/chartex" xmlns:cx7="http://schemas.microsoft.com/office/drawing/2016/5/13/chartex" xmlns:cx8="http://schemas.microsoft.com/office/drawing/2016/5/14/chartex" xmlns:mc="http://schemas.openxmlformats.org/markup-compatibility/2006" xmlns:aink="http://schemas.microsoft.com/office/drawing/2016/ink" xmlns:am3d="http://schemas.microsoft.com/office/drawing/2017/model3d" xmlns:o="urn:schemas-microsoft-com:office:office" xmlns:r="http://schemas.openxmlformats.org/officeDocument/2006/relationships" xmlns:m="http://schemas.openxmlformats.org/officeDocument/2006/math" xmlns:v="urn:schemas-microsoft-com:vml" xmlns:wp14="http://schemas.microsoft.com/office/word/2010/wordprocessingDrawing" xmlns:wp="http://schemas.openxmlformats.org/drawingml/2006/wordprocessingDrawing" xmlns:w10="urn:schemas-microsoft-com:office:word" xmlns:w="http://schemas.openxmlformats.org/wordprocessingml/2006/main" xmlns:w14="http://schemas.microsoft.com/office/word/2010/wordml" xmlns:w15="http://schemas.microsoft.com/office/word/2012/wordml" xmlns:w16cex="http://schemas.microsoft.com/office/word/2018/wordml/cex" xmlns:w16cid="http://schemas.microsoft.com/office/word/2016/wordml/cid" xmlns:w16="http://schemas.microsoft.com/office/word/2018/wordml" xmlns:w16se="http://schemas.microsoft.com/office/word/2015/wordml/symex" xmlns:wpg="http://schemas.microsoft.com/office/word/2010/wordprocessingGroup" xmlns:wpi="http://schemas.microsoft.com/office/word/2010/wordprocessingInk" xmlns:wne="http://schemas.microsoft.com/office/word/2006/wordml" xmlns:wps="http://schemas.microsoft.com/office/word/2010/wordprocessingShape" mc:Ignorable="w14 w15 w16se w16cid w16 w16cex wp14">
+<file path=word/header2.xml><?xml version="1.0" encoding="utf-8"?>
+<w:hdr xmlns:wpc="http://schemas.microsoft.com/office/word/2010/wordprocessingCanvas" xmlns:cx="http://schemas.microsoft.com/office/drawing/2014/chartex" xmlns:cx1="http://schemas.microsoft.com/office/drawing/2015/9/8/chartex" xmlns:cx2="http://schemas.microsoft.com/office/drawing/2015/10/21/chartex" xmlns:cx3="http://schemas.microsoft.com/office/drawing/2016/5/9/chartex" xmlns:cx4="http://schemas.microsoft.com/office/drawing/2016/5/10/chartex" xmlns:cx5="http://schemas.microsoft.com/office/drawing/2016/5/11/chartex" xmlns:cx6="http://schemas.microsoft.com/office/drawing/2016/5/12/chartex" xmlns:cx7="http://schemas.microsoft.com/office/drawing/2016/5/13/chartex" xmlns:cx8="http://schemas.microsoft.com/office/drawing/2016/5/14/chartex" xmlns:mc="http://schemas.openxmlformats.org/markup-compatibility/2006" xmlns:aink="http://schemas.microsoft.com/office/drawing/2016/ink" xmlns:am3d="http://schemas.microsoft.com/office/drawing/2017/model3d" xmlns:o="urn:schemas-microsoft-com:office:office" xmlns:oel="http://schemas.microsoft.com/office/2019/extlst" xmlns:r="http://schemas.openxmlformats.org/officeDocument/2006/relationships" xmlns:m="http://schemas.openxmlformats.org/officeDocument/2006/math" xmlns:v="urn:schemas-microsoft-com:vml" xmlns:wp14="http://schemas.microsoft.com/office/word/2010/wordprocessingDrawing" xmlns:wp="http://schemas.openxmlformats.org/drawingml/2006/wordprocessingDrawing" xmlns:w10="urn:schemas-microsoft-com:office:word" xmlns:w="http://schemas.openxmlformats.org/wordprocessingml/2006/main" xmlns:w14="http://schemas.microsoft.com/office/word/2010/wordml" xmlns:w15="http://schemas.microsoft.com/office/word/2012/wordml" xmlns:w16cex="http://schemas.microsoft.com/office/word/2018/wordml/cex" xmlns:w16cid="http://schemas.microsoft.com/office/word/2016/wordml/cid" xmlns:w16="http://schemas.microsoft.com/office/word/2018/wordml" xmlns:w16sdtdh="http://schemas.microsoft.com/office/word/2020/wordml/sdtdatahash" xmlns:w16se="http://schemas.microsoft.com/office/word/2015/wordml/symex" xmlns:wpg="http://schemas.microsoft.com/office/word/2010/wordprocessingGroup" xmlns:wpi="http://schemas.microsoft.com/office/word/2010/wordprocessingInk" xmlns:wne="http://schemas.microsoft.com/office/word/2006/wordml" xmlns:wps="http://schemas.microsoft.com/office/word/2010/wordprocessingShape" mc:Ignorable="w14 w15 w16se w16cid w16 w16cex w16sdtdh wp14">
   <w:tbl>
     <w:tblPr>
       <w:tblStyle w:val="TableGrid"/>
@@ -12649,22 +13228,16 @@
             <w:ind w:left="480"/>
           </w:pPr>
           <w:r>
-            <w:t>Version 20</w:t>
+            <w:t>Version 2</w:t>
           </w:r>
           <w:r>
-            <w:t>11</w:t>
+            <w:t>205</w:t>
           </w:r>
           <w:r>
             <w:br/>
           </w:r>
           <w:r>
-            <w:t>30 October</w:t>
-          </w:r>
-          <w:r>
-            <w:t xml:space="preserve"> </w:t>
-          </w:r>
-          <w:r>
-            <w:t>2020</w:t>
+            <w:t>8 June 2022</w:t>
           </w:r>
         </w:p>
       </w:tc>
@@ -12679,7 +13252,7 @@
 </file>
 
 <file path=word/styles.xml><?xml version="1.0" encoding="utf-8"?>
-<w:styles xmlns:mc="http://schemas.openxmlformats.org/markup-compatibility/2006" xmlns:r="http://schemas.openxmlformats.org/officeDocument/2006/relationships" xmlns:w="http://schemas.openxmlformats.org/wordprocessingml/2006/main" xmlns:w14="http://schemas.microsoft.com/office/word/2010/wordml" xmlns:w15="http://schemas.microsoft.com/office/word/2012/wordml" xmlns:w16cex="http://schemas.microsoft.com/office/word/2018/wordml/cex" xmlns:w16cid="http://schemas.microsoft.com/office/word/2016/wordml/cid" xmlns:w16="http://schemas.microsoft.com/office/word/2018/wordml" xmlns:w16se="http://schemas.microsoft.com/office/word/2015/wordml/symex" mc:Ignorable="w14 w15 w16se w16cid w16 w16cex">
+<w:styles xmlns:mc="http://schemas.openxmlformats.org/markup-compatibility/2006" xmlns:r="http://schemas.openxmlformats.org/officeDocument/2006/relationships" xmlns:w="http://schemas.openxmlformats.org/wordprocessingml/2006/main" xmlns:w14="http://schemas.microsoft.com/office/word/2010/wordml" xmlns:w15="http://schemas.microsoft.com/office/word/2012/wordml" xmlns:w16cex="http://schemas.microsoft.com/office/word/2018/wordml/cex" xmlns:w16cid="http://schemas.microsoft.com/office/word/2016/wordml/cid" xmlns:w16="http://schemas.microsoft.com/office/word/2018/wordml" xmlns:w16sdtdh="http://schemas.microsoft.com/office/word/2020/wordml/sdtdatahash" xmlns:w16se="http://schemas.microsoft.com/office/word/2015/wordml/symex" mc:Ignorable="w14 w15 w16se w16cid w16 w16cex w16sdtdh">
   <w:docDefaults>
     <w:rPrDefault>
       <w:rPr>

</xml_diff>

<commit_message>
maps/159 - Add new ZMO positions to POF and approved pos doc
</commit_message>
<xml_diff>
--- a/docs/reference/ZMA Approved Positions and Sectors.docx
+++ b/docs/reference/ZMA Approved Positions and Sectors.docx
@@ -306,14 +306,6 @@
                 <w:szCs w:val="20"/>
               </w:rPr>
             </w:pPr>
-            <w:r>
-              <w:rPr>
-                <w:rFonts w:ascii="Consolas" w:hAnsi="Consolas"/>
-                <w:sz w:val="20"/>
-                <w:szCs w:val="20"/>
-              </w:rPr>
-              <w:t>MIA_64_CTR</w:t>
-            </w:r>
           </w:p>
         </w:tc>
         <w:tc>
@@ -331,22 +323,6 @@
                 <w:szCs w:val="20"/>
               </w:rPr>
             </w:pPr>
-            <w:r>
-              <w:rPr>
-                <w:rFonts w:ascii="Consolas" w:hAnsi="Consolas"/>
-                <w:sz w:val="20"/>
-                <w:szCs w:val="20"/>
-              </w:rPr>
-              <w:t>126.52</w:t>
-            </w:r>
-            <w:r>
-              <w:rPr>
-                <w:rFonts w:ascii="Consolas" w:hAnsi="Consolas"/>
-                <w:sz w:val="20"/>
-                <w:szCs w:val="20"/>
-              </w:rPr>
-              <w:t>5</w:t>
-            </w:r>
           </w:p>
         </w:tc>
         <w:tc>
@@ -364,14 +340,6 @@
                 <w:szCs w:val="20"/>
               </w:rPr>
             </w:pPr>
-            <w:r>
-              <w:rPr>
-                <w:rFonts w:ascii="Consolas" w:hAnsi="Consolas"/>
-                <w:sz w:val="20"/>
-                <w:szCs w:val="20"/>
-              </w:rPr>
-              <w:t>AVON</w:t>
-            </w:r>
           </w:p>
         </w:tc>
         <w:tc>
@@ -389,14 +357,6 @@
                 <w:szCs w:val="20"/>
               </w:rPr>
             </w:pPr>
-            <w:r>
-              <w:rPr>
-                <w:rFonts w:ascii="Consolas" w:hAnsi="Consolas"/>
-                <w:sz w:val="20"/>
-                <w:szCs w:val="20"/>
-              </w:rPr>
-              <w:t>MIA_AV_CTR</w:t>
-            </w:r>
           </w:p>
         </w:tc>
       </w:tr>
@@ -419,7 +379,7 @@
                 <w:sz w:val="20"/>
                 <w:szCs w:val="20"/>
               </w:rPr>
-              <w:t>MIA_20_CTR</w:t>
+              <w:t>MIA_LO_CTR</w:t>
             </w:r>
           </w:p>
         </w:tc>
@@ -441,7 +401,7 @@
                 <w:sz w:val="20"/>
                 <w:szCs w:val="20"/>
               </w:rPr>
-              <w:t>132.150</w:t>
+              <w:t>132.250</w:t>
             </w:r>
           </w:p>
         </w:tc>
@@ -463,7 +423,7 @@
                 <w:sz w:val="20"/>
                 <w:szCs w:val="20"/>
               </w:rPr>
-              <w:t>PALM BEACH</w:t>
+              <w:t>LO (UNOPENED TRACONS)</w:t>
             </w:r>
           </w:p>
         </w:tc>
@@ -485,7 +445,7 @@
                 <w:sz w:val="20"/>
                 <w:szCs w:val="20"/>
               </w:rPr>
-              <w:t>MIA_PB_CTR</w:t>
+              <w:t>MIA_UL_CTR</w:t>
             </w:r>
           </w:p>
         </w:tc>
@@ -509,7 +469,7 @@
                 <w:sz w:val="20"/>
                 <w:szCs w:val="20"/>
               </w:rPr>
-              <w:t>MIA_23_CTR</w:t>
+              <w:t>MIA_02_CTR</w:t>
             </w:r>
           </w:p>
         </w:tc>
@@ -531,7 +491,15 @@
                 <w:sz w:val="20"/>
                 <w:szCs w:val="20"/>
               </w:rPr>
-              <w:t>126.950</w:t>
+              <w:t>119.82</w:t>
+            </w:r>
+            <w:r>
+              <w:rPr>
+                <w:rFonts w:ascii="Consolas" w:hAnsi="Consolas"/>
+                <w:sz w:val="20"/>
+                <w:szCs w:val="20"/>
+              </w:rPr>
+              <w:t>5</w:t>
             </w:r>
           </w:p>
         </w:tc>
@@ -553,7 +521,7 @@
                 <w:sz w:val="20"/>
                 <w:szCs w:val="20"/>
               </w:rPr>
-              <w:t>STOOP</w:t>
+              <w:t>HOBEE</w:t>
             </w:r>
           </w:p>
         </w:tc>
@@ -575,7 +543,7 @@
                 <w:sz w:val="20"/>
                 <w:szCs w:val="20"/>
               </w:rPr>
-              <w:t>MIA_ST_CTR</w:t>
+              <w:t>MIA_HO_CTR</w:t>
             </w:r>
           </w:p>
         </w:tc>
@@ -599,7 +567,7 @@
                 <w:sz w:val="20"/>
                 <w:szCs w:val="20"/>
               </w:rPr>
-              <w:t>MIA_02_CTR</w:t>
+              <w:t>MIA_05_CTR</w:t>
             </w:r>
           </w:p>
         </w:tc>
@@ -621,15 +589,7 @@
                 <w:sz w:val="20"/>
                 <w:szCs w:val="20"/>
               </w:rPr>
-              <w:t>119.82</w:t>
-            </w:r>
-            <w:r>
-              <w:rPr>
-                <w:rFonts w:ascii="Consolas" w:hAnsi="Consolas"/>
-                <w:sz w:val="20"/>
-                <w:szCs w:val="20"/>
-              </w:rPr>
-              <w:t>5</w:t>
+              <w:t>132.700</w:t>
             </w:r>
           </w:p>
         </w:tc>
@@ -651,7 +611,7 @@
                 <w:sz w:val="20"/>
                 <w:szCs w:val="20"/>
               </w:rPr>
-              <w:t>HOBEE</w:t>
+              <w:t>MARATHON</w:t>
             </w:r>
           </w:p>
         </w:tc>
@@ -673,7 +633,7 @@
                 <w:sz w:val="20"/>
                 <w:szCs w:val="20"/>
               </w:rPr>
-              <w:t>MIA_HO_CTR</w:t>
+              <w:t>MIA_MT_CTR</w:t>
             </w:r>
           </w:p>
         </w:tc>
@@ -697,7 +657,7 @@
                 <w:sz w:val="20"/>
                 <w:szCs w:val="20"/>
               </w:rPr>
-              <w:t>MIA_19_CTR</w:t>
+              <w:t>MIA_06_CTR</w:t>
             </w:r>
           </w:p>
         </w:tc>
@@ -719,7 +679,7 @@
                 <w:sz w:val="20"/>
                 <w:szCs w:val="20"/>
               </w:rPr>
-              <w:t>123.675</w:t>
+              <w:t>132.200</w:t>
             </w:r>
           </w:p>
         </w:tc>
@@ -741,7 +701,7 @@
                 <w:sz w:val="20"/>
                 <w:szCs w:val="20"/>
               </w:rPr>
-              <w:t>NUCAR</w:t>
+              <w:t>KEY WEST</w:t>
             </w:r>
           </w:p>
         </w:tc>
@@ -763,7 +723,7 @@
                 <w:sz w:val="20"/>
                 <w:szCs w:val="20"/>
               </w:rPr>
-              <w:t>MIA_NU_CTR</w:t>
+              <w:t>MIA_EY_CTR</w:t>
             </w:r>
           </w:p>
         </w:tc>
@@ -787,7 +747,7 @@
                 <w:sz w:val="20"/>
                 <w:szCs w:val="20"/>
               </w:rPr>
-              <w:t>MIA_21_CTR</w:t>
+              <w:t>MIA_08_CTR</w:t>
             </w:r>
           </w:p>
         </w:tc>
@@ -809,7 +769,7 @@
                 <w:sz w:val="20"/>
                 <w:szCs w:val="20"/>
               </w:rPr>
-              <w:t>133.400</w:t>
+              <w:t>133.900</w:t>
             </w:r>
           </w:p>
         </w:tc>
@@ -831,7 +791,7 @@
                 <w:sz w:val="20"/>
                 <w:szCs w:val="20"/>
               </w:rPr>
-              <w:t>FREEPORT</w:t>
+              <w:t>CIGAR</w:t>
             </w:r>
           </w:p>
         </w:tc>
@@ -853,7 +813,7 @@
                 <w:sz w:val="20"/>
                 <w:szCs w:val="20"/>
               </w:rPr>
-              <w:t>MIA_ZF_CTR</w:t>
+              <w:t>MIA_CI_CTR</w:t>
             </w:r>
           </w:p>
         </w:tc>
@@ -877,7 +837,7 @@
                 <w:sz w:val="20"/>
                 <w:szCs w:val="20"/>
               </w:rPr>
-              <w:t>MIA_41_CTR</w:t>
+              <w:t>MIA_19_CTR</w:t>
             </w:r>
           </w:p>
         </w:tc>
@@ -899,7 +859,7 @@
                 <w:sz w:val="20"/>
                 <w:szCs w:val="20"/>
               </w:rPr>
-              <w:t>135.600</w:t>
+              <w:t>123.675</w:t>
             </w:r>
           </w:p>
         </w:tc>
@@ -921,7 +881,7 @@
                 <w:sz w:val="20"/>
                 <w:szCs w:val="20"/>
               </w:rPr>
-              <w:t>JUNUR</w:t>
+              <w:t>NUCAR</w:t>
             </w:r>
           </w:p>
         </w:tc>
@@ -943,7 +903,7 @@
                 <w:sz w:val="20"/>
                 <w:szCs w:val="20"/>
               </w:rPr>
-              <w:t>MIA_JU_CTR</w:t>
+              <w:t>MIA_NU_CTR</w:t>
             </w:r>
           </w:p>
         </w:tc>
@@ -967,23 +927,7 @@
                 <w:sz w:val="20"/>
                 <w:szCs w:val="20"/>
               </w:rPr>
-              <w:t>MIA_4</w:t>
-            </w:r>
-            <w:r>
-              <w:rPr>
-                <w:rFonts w:ascii="Consolas" w:hAnsi="Consolas"/>
-                <w:sz w:val="20"/>
-                <w:szCs w:val="20"/>
-              </w:rPr>
-              <w:t>2</w:t>
-            </w:r>
-            <w:r>
-              <w:rPr>
-                <w:rFonts w:ascii="Consolas" w:hAnsi="Consolas"/>
-                <w:sz w:val="20"/>
-                <w:szCs w:val="20"/>
-              </w:rPr>
-              <w:t>_CTR</w:t>
+              <w:t>MIA_20_CTR</w:t>
             </w:r>
           </w:p>
         </w:tc>
@@ -1005,7 +949,7 @@
                 <w:sz w:val="20"/>
                 <w:szCs w:val="20"/>
               </w:rPr>
-              <w:t>133.850</w:t>
+              <w:t>132.150</w:t>
             </w:r>
           </w:p>
         </w:tc>
@@ -1027,7 +971,7 @@
                 <w:sz w:val="20"/>
                 <w:szCs w:val="20"/>
               </w:rPr>
-              <w:t>BIMINI</w:t>
+              <w:t>PALM BEACH</w:t>
             </w:r>
           </w:p>
         </w:tc>
@@ -1049,7 +993,7 @@
                 <w:sz w:val="20"/>
                 <w:szCs w:val="20"/>
               </w:rPr>
-              <w:t>MIA_ZB_CTR</w:t>
+              <w:t>MIA_PB_CTR</w:t>
             </w:r>
           </w:p>
         </w:tc>
@@ -1073,7 +1017,7 @@
                 <w:sz w:val="20"/>
                 <w:szCs w:val="20"/>
               </w:rPr>
-              <w:t>MIA_05_CTR</w:t>
+              <w:t>MIA_21_CTR</w:t>
             </w:r>
           </w:p>
         </w:tc>
@@ -1095,7 +1039,7 @@
                 <w:sz w:val="20"/>
                 <w:szCs w:val="20"/>
               </w:rPr>
-              <w:t>132.700</w:t>
+              <w:t>133.400</w:t>
             </w:r>
           </w:p>
         </w:tc>
@@ -1117,7 +1061,7 @@
                 <w:sz w:val="20"/>
                 <w:szCs w:val="20"/>
               </w:rPr>
-              <w:t>MARATHON</w:t>
+              <w:t>FREEPORT</w:t>
             </w:r>
           </w:p>
         </w:tc>
@@ -1139,7 +1083,7 @@
                 <w:sz w:val="20"/>
                 <w:szCs w:val="20"/>
               </w:rPr>
-              <w:t>MIA_MT_CTR</w:t>
+              <w:t>MIA_ZF_CTR</w:t>
             </w:r>
           </w:p>
         </w:tc>
@@ -1163,7 +1107,7 @@
                 <w:sz w:val="20"/>
                 <w:szCs w:val="20"/>
               </w:rPr>
-              <w:t>MIA_06_CTR</w:t>
+              <w:t>MIA_23_CTR</w:t>
             </w:r>
           </w:p>
         </w:tc>
@@ -1185,7 +1129,7 @@
                 <w:sz w:val="20"/>
                 <w:szCs w:val="20"/>
               </w:rPr>
-              <w:t>132.200</w:t>
+              <w:t>126.950</w:t>
             </w:r>
           </w:p>
         </w:tc>
@@ -1207,7 +1151,7 @@
                 <w:sz w:val="20"/>
                 <w:szCs w:val="20"/>
               </w:rPr>
-              <w:t>KEY WEST</w:t>
+              <w:t>STOOP</w:t>
             </w:r>
           </w:p>
         </w:tc>
@@ -1229,7 +1173,7 @@
                 <w:sz w:val="20"/>
                 <w:szCs w:val="20"/>
               </w:rPr>
-              <w:t>MIA_EY_CTR</w:t>
+              <w:t>MIA_ST_CTR</w:t>
             </w:r>
           </w:p>
         </w:tc>
@@ -1253,7 +1197,7 @@
                 <w:sz w:val="20"/>
                 <w:szCs w:val="20"/>
               </w:rPr>
-              <w:t>MIA_08_CTR</w:t>
+              <w:t>MIA_25_CTR</w:t>
             </w:r>
           </w:p>
         </w:tc>
@@ -1275,7 +1219,15 @@
                 <w:sz w:val="20"/>
                 <w:szCs w:val="20"/>
               </w:rPr>
-              <w:t>133.900</w:t>
+              <w:t>128.22</w:t>
+            </w:r>
+            <w:r>
+              <w:rPr>
+                <w:rFonts w:ascii="Consolas" w:hAnsi="Consolas"/>
+                <w:sz w:val="20"/>
+                <w:szCs w:val="20"/>
+              </w:rPr>
+              <w:t>5</w:t>
             </w:r>
           </w:p>
         </w:tc>
@@ -1297,7 +1249,7 @@
                 <w:sz w:val="20"/>
                 <w:szCs w:val="20"/>
               </w:rPr>
-              <w:t>CIGAR</w:t>
+              <w:t>FORT MYERS</w:t>
             </w:r>
           </w:p>
         </w:tc>
@@ -1319,7 +1271,7 @@
                 <w:sz w:val="20"/>
                 <w:szCs w:val="20"/>
               </w:rPr>
-              <w:t>MIA_CI_CTR</w:t>
+              <w:t>MIA_RS_CTR</w:t>
             </w:r>
           </w:p>
         </w:tc>
@@ -1343,7 +1295,7 @@
                 <w:sz w:val="20"/>
                 <w:szCs w:val="20"/>
               </w:rPr>
-              <w:t>MIA_25_CTR</w:t>
+              <w:t>MIA_41_CTR</w:t>
             </w:r>
           </w:p>
         </w:tc>
@@ -1365,15 +1317,7 @@
                 <w:sz w:val="20"/>
                 <w:szCs w:val="20"/>
               </w:rPr>
-              <w:t>128.22</w:t>
-            </w:r>
-            <w:r>
-              <w:rPr>
-                <w:rFonts w:ascii="Consolas" w:hAnsi="Consolas"/>
-                <w:sz w:val="20"/>
-                <w:szCs w:val="20"/>
-              </w:rPr>
-              <w:t>5</w:t>
+              <w:t>135.600</w:t>
             </w:r>
           </w:p>
         </w:tc>
@@ -1395,7 +1339,7 @@
                 <w:sz w:val="20"/>
                 <w:szCs w:val="20"/>
               </w:rPr>
-              <w:t>FORT MYERS</w:t>
+              <w:t>JUNUR</w:t>
             </w:r>
           </w:p>
         </w:tc>
@@ -1417,7 +1361,7 @@
                 <w:sz w:val="20"/>
                 <w:szCs w:val="20"/>
               </w:rPr>
-              <w:t>MIA_RS_CTR</w:t>
+              <w:t>MIA_JU_CTR</w:t>
             </w:r>
           </w:p>
         </w:tc>
@@ -1441,7 +1385,23 @@
                 <w:sz w:val="20"/>
                 <w:szCs w:val="20"/>
               </w:rPr>
-              <w:t>MIA_LO_CTR</w:t>
+              <w:t>MIA_4</w:t>
+            </w:r>
+            <w:r>
+              <w:rPr>
+                <w:rFonts w:ascii="Consolas" w:hAnsi="Consolas"/>
+                <w:sz w:val="20"/>
+                <w:szCs w:val="20"/>
+              </w:rPr>
+              <w:t>2</w:t>
+            </w:r>
+            <w:r>
+              <w:rPr>
+                <w:rFonts w:ascii="Consolas" w:hAnsi="Consolas"/>
+                <w:sz w:val="20"/>
+                <w:szCs w:val="20"/>
+              </w:rPr>
+              <w:t>_CTR</w:t>
             </w:r>
           </w:p>
         </w:tc>
@@ -1463,7 +1423,7 @@
                 <w:sz w:val="20"/>
                 <w:szCs w:val="20"/>
               </w:rPr>
-              <w:t>132.250</w:t>
+              <w:t>133.850</w:t>
             </w:r>
           </w:p>
         </w:tc>
@@ -1485,7 +1445,7 @@
                 <w:sz w:val="20"/>
                 <w:szCs w:val="20"/>
               </w:rPr>
-              <w:t>LO (UNOPENED TRACONS)</w:t>
+              <w:t>BIMINI</w:t>
             </w:r>
           </w:p>
         </w:tc>
@@ -1507,7 +1467,7 @@
                 <w:sz w:val="20"/>
                 <w:szCs w:val="20"/>
               </w:rPr>
-              <w:t>MIA_UL_CTR</w:t>
+              <w:t>MIA_ZB_CTR</w:t>
             </w:r>
           </w:p>
         </w:tc>
@@ -1525,14 +1485,6 @@
                 <w:szCs w:val="20"/>
               </w:rPr>
             </w:pPr>
-            <w:r>
-              <w:rPr>
-                <w:rFonts w:ascii="Consolas" w:hAnsi="Consolas"/>
-                <w:sz w:val="20"/>
-                <w:szCs w:val="20"/>
-              </w:rPr>
-              <w:t>ZMO_43_CTR</w:t>
-            </w:r>
           </w:p>
         </w:tc>
         <w:tc>
@@ -1547,22 +1499,6 @@
                 <w:szCs w:val="20"/>
               </w:rPr>
             </w:pPr>
-            <w:r>
-              <w:rPr>
-                <w:rFonts w:ascii="Consolas" w:hAnsi="Consolas"/>
-                <w:sz w:val="20"/>
-                <w:szCs w:val="20"/>
-              </w:rPr>
-              <w:t>123.77</w:t>
-            </w:r>
-            <w:r>
-              <w:rPr>
-                <w:rFonts w:ascii="Consolas" w:hAnsi="Consolas"/>
-                <w:sz w:val="20"/>
-                <w:szCs w:val="20"/>
-              </w:rPr>
-              <w:t>5</w:t>
-            </w:r>
           </w:p>
         </w:tc>
         <w:tc>
@@ -1577,14 +1513,6 @@
                 <w:szCs w:val="20"/>
               </w:rPr>
             </w:pPr>
-            <w:r>
-              <w:rPr>
-                <w:rFonts w:ascii="Consolas" w:hAnsi="Consolas"/>
-                <w:sz w:val="20"/>
-                <w:szCs w:val="20"/>
-              </w:rPr>
-              <w:t>GREAT INAGUA</w:t>
-            </w:r>
           </w:p>
         </w:tc>
         <w:tc>
@@ -1599,14 +1527,6 @@
                 <w:szCs w:val="20"/>
               </w:rPr>
             </w:pPr>
-            <w:r>
-              <w:rPr>
-                <w:rFonts w:ascii="Consolas" w:hAnsi="Consolas"/>
-                <w:sz w:val="20"/>
-                <w:szCs w:val="20"/>
-              </w:rPr>
-              <w:t>ZMO_ZI_CTR</w:t>
-            </w:r>
           </w:p>
         </w:tc>
       </w:tr>
@@ -1629,7 +1549,7 @@
                 <w:sz w:val="20"/>
                 <w:szCs w:val="20"/>
               </w:rPr>
-              <w:t>ZMO_58_CTR</w:t>
+              <w:t>ZMO_43_CTR</w:t>
             </w:r>
           </w:p>
         </w:tc>
@@ -1651,23 +1571,7 @@
                 <w:sz w:val="20"/>
                 <w:szCs w:val="20"/>
               </w:rPr>
-              <w:t>12</w:t>
-            </w:r>
-            <w:r>
-              <w:rPr>
-                <w:rFonts w:ascii="Consolas" w:hAnsi="Consolas"/>
-                <w:sz w:val="20"/>
-                <w:szCs w:val="20"/>
-              </w:rPr>
-              <w:t>4.52</w:t>
-            </w:r>
-            <w:r>
-              <w:rPr>
-                <w:rFonts w:ascii="Consolas" w:hAnsi="Consolas"/>
-                <w:sz w:val="20"/>
-                <w:szCs w:val="20"/>
-              </w:rPr>
-              <w:t>5</w:t>
+              <w:t>123.775</w:t>
             </w:r>
           </w:p>
         </w:tc>
@@ -1689,7 +1593,7 @@
                 <w:sz w:val="20"/>
                 <w:szCs w:val="20"/>
               </w:rPr>
-              <w:t>DUKKY</w:t>
+              <w:t>GREAT INAGUA</w:t>
             </w:r>
           </w:p>
         </w:tc>
@@ -1711,23 +1615,7 @@
                 <w:sz w:val="20"/>
                 <w:szCs w:val="20"/>
               </w:rPr>
-              <w:t>ZMO_</w:t>
-            </w:r>
-            <w:r>
-              <w:rPr>
-                <w:rFonts w:ascii="Consolas" w:hAnsi="Consolas"/>
-                <w:sz w:val="20"/>
-                <w:szCs w:val="20"/>
-              </w:rPr>
-              <w:t>DU</w:t>
-            </w:r>
-            <w:r>
-              <w:rPr>
-                <w:rFonts w:ascii="Consolas" w:hAnsi="Consolas"/>
-                <w:sz w:val="20"/>
-                <w:szCs w:val="20"/>
-              </w:rPr>
-              <w:t>_CTR</w:t>
+              <w:t>ZMO_ZI_CTR</w:t>
             </w:r>
           </w:p>
         </w:tc>
@@ -1751,6 +1639,120 @@
                 <w:sz w:val="20"/>
                 <w:szCs w:val="20"/>
               </w:rPr>
+              <w:t>ZMO_58_CTR</w:t>
+            </w:r>
+          </w:p>
+        </w:tc>
+        <w:tc>
+          <w:tcPr>
+            <w:tcW w:w="986" w:type="dxa"/>
+          </w:tcPr>
+          <w:p>
+            <w:pPr>
+              <w:rPr>
+                <w:rFonts w:ascii="Consolas" w:hAnsi="Consolas"/>
+                <w:sz w:val="20"/>
+                <w:szCs w:val="20"/>
+              </w:rPr>
+            </w:pPr>
+            <w:r>
+              <w:rPr>
+                <w:rFonts w:ascii="Consolas" w:hAnsi="Consolas"/>
+                <w:sz w:val="20"/>
+                <w:szCs w:val="20"/>
+              </w:rPr>
+              <w:t>12</w:t>
+            </w:r>
+            <w:r>
+              <w:rPr>
+                <w:rFonts w:ascii="Consolas" w:hAnsi="Consolas"/>
+                <w:sz w:val="20"/>
+                <w:szCs w:val="20"/>
+              </w:rPr>
+              <w:t>4.525</w:t>
+            </w:r>
+          </w:p>
+        </w:tc>
+        <w:tc>
+          <w:tcPr>
+            <w:tcW w:w="2697" w:type="dxa"/>
+          </w:tcPr>
+          <w:p>
+            <w:pPr>
+              <w:rPr>
+                <w:rFonts w:ascii="Consolas" w:hAnsi="Consolas"/>
+                <w:sz w:val="20"/>
+                <w:szCs w:val="20"/>
+              </w:rPr>
+            </w:pPr>
+            <w:r>
+              <w:rPr>
+                <w:rFonts w:ascii="Consolas" w:hAnsi="Consolas"/>
+                <w:sz w:val="20"/>
+                <w:szCs w:val="20"/>
+              </w:rPr>
+              <w:t>DUKKY</w:t>
+            </w:r>
+          </w:p>
+        </w:tc>
+        <w:tc>
+          <w:tcPr>
+            <w:tcW w:w="1708" w:type="dxa"/>
+          </w:tcPr>
+          <w:p>
+            <w:pPr>
+              <w:rPr>
+                <w:rFonts w:ascii="Consolas" w:hAnsi="Consolas"/>
+                <w:sz w:val="20"/>
+                <w:szCs w:val="20"/>
+              </w:rPr>
+            </w:pPr>
+            <w:r>
+              <w:rPr>
+                <w:rFonts w:ascii="Consolas" w:hAnsi="Consolas"/>
+                <w:sz w:val="20"/>
+                <w:szCs w:val="20"/>
+              </w:rPr>
+              <w:t>ZMO_</w:t>
+            </w:r>
+            <w:r>
+              <w:rPr>
+                <w:rFonts w:ascii="Consolas" w:hAnsi="Consolas"/>
+                <w:sz w:val="20"/>
+                <w:szCs w:val="20"/>
+              </w:rPr>
+              <w:t>DU</w:t>
+            </w:r>
+            <w:r>
+              <w:rPr>
+                <w:rFonts w:ascii="Consolas" w:hAnsi="Consolas"/>
+                <w:sz w:val="20"/>
+                <w:szCs w:val="20"/>
+              </w:rPr>
+              <w:t>_CTR</w:t>
+            </w:r>
+          </w:p>
+        </w:tc>
+      </w:tr>
+      <w:tr>
+        <w:tc>
+          <w:tcPr>
+            <w:tcW w:w="1439" w:type="dxa"/>
+          </w:tcPr>
+          <w:p>
+            <w:pPr>
+              <w:rPr>
+                <w:rFonts w:ascii="Consolas" w:hAnsi="Consolas"/>
+                <w:sz w:val="20"/>
+                <w:szCs w:val="20"/>
+              </w:rPr>
+            </w:pPr>
+            <w:r>
+              <w:rPr>
+                <w:rFonts w:ascii="Consolas" w:hAnsi="Consolas"/>
+                <w:sz w:val="20"/>
+                <w:szCs w:val="20"/>
+              </w:rPr>
               <w:t>ZMO_5</w:t>
             </w:r>
             <w:r>
@@ -1850,6 +1852,186 @@
                 <w:szCs w:val="20"/>
               </w:rPr>
               <w:t>_CTR</w:t>
+            </w:r>
+          </w:p>
+        </w:tc>
+      </w:tr>
+      <w:tr>
+        <w:tc>
+          <w:tcPr>
+            <w:tcW w:w="1439" w:type="dxa"/>
+          </w:tcPr>
+          <w:p>
+            <w:pPr>
+              <w:rPr>
+                <w:rFonts w:ascii="Consolas" w:hAnsi="Consolas"/>
+                <w:sz w:val="20"/>
+                <w:szCs w:val="20"/>
+              </w:rPr>
+            </w:pPr>
+            <w:r>
+              <w:rPr>
+                <w:rFonts w:ascii="Consolas" w:hAnsi="Consolas"/>
+                <w:sz w:val="20"/>
+                <w:szCs w:val="20"/>
+              </w:rPr>
+              <w:t>ZMO_60_CTR</w:t>
+            </w:r>
+          </w:p>
+        </w:tc>
+        <w:tc>
+          <w:tcPr>
+            <w:tcW w:w="986" w:type="dxa"/>
+          </w:tcPr>
+          <w:p>
+            <w:pPr>
+              <w:rPr>
+                <w:rFonts w:ascii="Consolas" w:hAnsi="Consolas"/>
+                <w:sz w:val="20"/>
+                <w:szCs w:val="20"/>
+              </w:rPr>
+            </w:pPr>
+            <w:r>
+              <w:rPr>
+                <w:rFonts w:ascii="Consolas" w:hAnsi="Consolas"/>
+                <w:sz w:val="20"/>
+                <w:szCs w:val="20"/>
+              </w:rPr>
+              <w:t>127.225</w:t>
+            </w:r>
+          </w:p>
+        </w:tc>
+        <w:tc>
+          <w:tcPr>
+            <w:tcW w:w="2697" w:type="dxa"/>
+          </w:tcPr>
+          <w:p>
+            <w:pPr>
+              <w:rPr>
+                <w:rFonts w:ascii="Consolas" w:hAnsi="Consolas"/>
+                <w:sz w:val="20"/>
+                <w:szCs w:val="20"/>
+              </w:rPr>
+            </w:pPr>
+            <w:r>
+              <w:rPr>
+                <w:rFonts w:ascii="Consolas" w:hAnsi="Consolas"/>
+                <w:sz w:val="20"/>
+                <w:szCs w:val="20"/>
+              </w:rPr>
+              <w:t>GEORGETOWN</w:t>
+            </w:r>
+          </w:p>
+        </w:tc>
+        <w:tc>
+          <w:tcPr>
+            <w:tcW w:w="1708" w:type="dxa"/>
+          </w:tcPr>
+          <w:p>
+            <w:pPr>
+              <w:rPr>
+                <w:rFonts w:ascii="Consolas" w:hAnsi="Consolas"/>
+                <w:sz w:val="20"/>
+                <w:szCs w:val="20"/>
+              </w:rPr>
+            </w:pPr>
+            <w:r>
+              <w:rPr>
+                <w:rFonts w:ascii="Consolas" w:hAnsi="Consolas"/>
+                <w:sz w:val="20"/>
+                <w:szCs w:val="20"/>
+              </w:rPr>
+              <w:t>ZMO_GE_CTR</w:t>
+            </w:r>
+          </w:p>
+        </w:tc>
+      </w:tr>
+      <w:tr>
+        <w:tc>
+          <w:tcPr>
+            <w:tcW w:w="1439" w:type="dxa"/>
+          </w:tcPr>
+          <w:p>
+            <w:pPr>
+              <w:rPr>
+                <w:rFonts w:ascii="Consolas" w:hAnsi="Consolas"/>
+                <w:sz w:val="20"/>
+                <w:szCs w:val="20"/>
+              </w:rPr>
+            </w:pPr>
+            <w:r>
+              <w:rPr>
+                <w:rFonts w:ascii="Consolas" w:hAnsi="Consolas"/>
+                <w:sz w:val="20"/>
+                <w:szCs w:val="20"/>
+              </w:rPr>
+              <w:t>ZMO_61_CTR</w:t>
+            </w:r>
+          </w:p>
+        </w:tc>
+        <w:tc>
+          <w:tcPr>
+            <w:tcW w:w="986" w:type="dxa"/>
+          </w:tcPr>
+          <w:p>
+            <w:pPr>
+              <w:rPr>
+                <w:rFonts w:ascii="Consolas" w:hAnsi="Consolas"/>
+                <w:sz w:val="20"/>
+                <w:szCs w:val="20"/>
+              </w:rPr>
+            </w:pPr>
+            <w:r>
+              <w:rPr>
+                <w:rFonts w:ascii="Consolas" w:hAnsi="Consolas"/>
+                <w:sz w:val="20"/>
+                <w:szCs w:val="20"/>
+              </w:rPr>
+              <w:t>125.700</w:t>
+            </w:r>
+          </w:p>
+        </w:tc>
+        <w:tc>
+          <w:tcPr>
+            <w:tcW w:w="2697" w:type="dxa"/>
+          </w:tcPr>
+          <w:p>
+            <w:pPr>
+              <w:rPr>
+                <w:rFonts w:ascii="Consolas" w:hAnsi="Consolas"/>
+                <w:sz w:val="20"/>
+                <w:szCs w:val="20"/>
+              </w:rPr>
+            </w:pPr>
+            <w:r>
+              <w:rPr>
+                <w:rFonts w:ascii="Consolas" w:hAnsi="Consolas"/>
+                <w:sz w:val="20"/>
+                <w:szCs w:val="20"/>
+              </w:rPr>
+              <w:t>NASSAU</w:t>
+            </w:r>
+          </w:p>
+        </w:tc>
+        <w:tc>
+          <w:tcPr>
+            <w:tcW w:w="1708" w:type="dxa"/>
+          </w:tcPr>
+          <w:p>
+            <w:pPr>
+              <w:rPr>
+                <w:rFonts w:ascii="Consolas" w:hAnsi="Consolas"/>
+                <w:sz w:val="20"/>
+                <w:szCs w:val="20"/>
+              </w:rPr>
+            </w:pPr>
+            <w:r>
+              <w:rPr>
+                <w:rFonts w:ascii="Consolas" w:hAnsi="Consolas"/>
+                <w:sz w:val="20"/>
+                <w:szCs w:val="20"/>
+              </w:rPr>
+              <w:t>ZMO_NA_CTR</w:t>
             </w:r>
           </w:p>
         </w:tc>
@@ -1964,28 +2146,6 @@
         </w:rPr>
         <w:br/>
       </w:r>
-    </w:p>
-    <w:p>
-      <w:pPr>
-        <w:spacing w:after="60"/>
-        <w:rPr>
-          <w:b/>
-          <w:bCs/>
-          <w:sz w:val="24"/>
-          <w:szCs w:val="24"/>
-        </w:rPr>
-      </w:pPr>
-    </w:p>
-    <w:p>
-      <w:pPr>
-        <w:spacing w:after="60"/>
-        <w:rPr>
-          <w:b/>
-          <w:bCs/>
-          <w:sz w:val="24"/>
-          <w:szCs w:val="24"/>
-        </w:rPr>
-      </w:pPr>
     </w:p>
     <w:p>
       <w:pPr>

</xml_diff>